<commit_message>
added all crud operations
</commit_message>
<xml_diff>
--- a/asp.net api documntation.docx
+++ b/asp.net api documntation.docx
@@ -7561,30 +7561,2506 @@
     </w:p>
     <w:p>
       <w:pPr>
+        <w:rPr>
+          <w:b/>
+          <w:bCs/>
+          <w:sz w:val="36"/>
+          <w:szCs w:val="36"/>
+        </w:rPr>
+      </w:pPr>
+      <w:r>
+        <w:rPr>
+          <w:b/>
+          <w:bCs/>
+          <w:sz w:val="36"/>
+          <w:szCs w:val="36"/>
+        </w:rPr>
+        <w:t>R</w:t>
+      </w:r>
+      <w:r>
+        <w:rPr>
+          <w:b/>
+          <w:bCs/>
+          <w:sz w:val="36"/>
+          <w:szCs w:val="36"/>
+        </w:rPr>
+        <w:t>etrie</w:t>
+      </w:r>
+      <w:r>
+        <w:rPr>
+          <w:b/>
+          <w:bCs/>
+          <w:sz w:val="36"/>
+          <w:szCs w:val="36"/>
+        </w:rPr>
+        <w:t>v</w:t>
+      </w:r>
+      <w:r>
+        <w:rPr>
+          <w:b/>
+          <w:bCs/>
+          <w:sz w:val="36"/>
+          <w:szCs w:val="36"/>
+        </w:rPr>
+        <w:t>ing</w:t>
+      </w:r>
+      <w:r>
+        <w:rPr>
+          <w:b/>
+          <w:bCs/>
+          <w:sz w:val="36"/>
+          <w:szCs w:val="36"/>
+        </w:rPr>
+        <w:t xml:space="preserve"> data [</w:t>
+      </w:r>
+      <w:proofErr w:type="spellStart"/>
+      <w:r>
+        <w:rPr>
+          <w:b/>
+          <w:bCs/>
+          <w:sz w:val="36"/>
+          <w:szCs w:val="36"/>
+        </w:rPr>
+        <w:t>HTTPGet</w:t>
+      </w:r>
+      <w:proofErr w:type="spellEnd"/>
+      <w:r>
+        <w:rPr>
+          <w:b/>
+          <w:bCs/>
+          <w:sz w:val="36"/>
+          <w:szCs w:val="36"/>
+        </w:rPr>
+        <w:t>]:</w:t>
+      </w:r>
+    </w:p>
+    <w:p>
+      <w:pPr>
         <w:pStyle w:val="a3"/>
-        <w:rPr>
-          <w:sz w:val="28"/>
-          <w:szCs w:val="28"/>
-        </w:rPr>
-      </w:pPr>
+        <w:numPr>
+          <w:ilvl w:val="0"/>
+          <w:numId w:val="3"/>
+        </w:numPr>
+        <w:rPr>
+          <w:b/>
+          <w:bCs/>
+          <w:sz w:val="28"/>
+          <w:szCs w:val="28"/>
+        </w:rPr>
+      </w:pPr>
+      <w:r>
+        <w:rPr>
+          <w:b/>
+          <w:bCs/>
+          <w:sz w:val="28"/>
+          <w:szCs w:val="28"/>
+        </w:rPr>
+        <w:lastRenderedPageBreak/>
+        <w:t>Adding the</w:t>
+      </w:r>
+      <w:r>
+        <w:rPr>
+          <w:b/>
+          <w:bCs/>
+          <w:sz w:val="28"/>
+          <w:szCs w:val="28"/>
+        </w:rPr>
+        <w:t xml:space="preserve"> service method:</w:t>
+      </w:r>
     </w:p>
     <w:p>
       <w:pPr>
         <w:pStyle w:val="a3"/>
-        <w:rPr>
-          <w:sz w:val="28"/>
-          <w:szCs w:val="28"/>
-        </w:rPr>
-      </w:pPr>
+        <w:numPr>
+          <w:ilvl w:val="0"/>
+          <w:numId w:val="17"/>
+        </w:numPr>
+        <w:rPr>
+          <w:sz w:val="28"/>
+          <w:szCs w:val="28"/>
+        </w:rPr>
+      </w:pPr>
+      <w:r>
+        <w:rPr>
+          <w:sz w:val="28"/>
+          <w:szCs w:val="28"/>
+        </w:rPr>
+        <w:t xml:space="preserve">In service class after the previous post method, add a new method of type list &lt;model&gt; </w:t>
+      </w:r>
+      <w:proofErr w:type="spellStart"/>
+      <w:r>
+        <w:rPr>
+          <w:sz w:val="28"/>
+          <w:szCs w:val="28"/>
+        </w:rPr>
+        <w:t>methodName</w:t>
+      </w:r>
+      <w:proofErr w:type="spellEnd"/>
+      <w:r>
+        <w:rPr>
+          <w:sz w:val="28"/>
+          <w:szCs w:val="28"/>
+        </w:rPr>
+        <w:t xml:space="preserve"> (),  it doesn’t take any parameters only retrieves </w:t>
+      </w:r>
+      <w:r>
+        <w:rPr>
+          <w:sz w:val="28"/>
+          <w:szCs w:val="28"/>
+        </w:rPr>
+        <w:t>a list of all books in the table</w:t>
+      </w:r>
+    </w:p>
+    <w:p>
+      <w:pPr>
+        <w:rPr>
+          <w:color w:val="1F497D" w:themeColor="text2"/>
+          <w:sz w:val="28"/>
+          <w:szCs w:val="28"/>
+        </w:rPr>
+      </w:pPr>
+      <w:r>
+        <w:rPr>
+          <w:color w:val="1F497D" w:themeColor="text2"/>
+          <w:sz w:val="28"/>
+          <w:szCs w:val="28"/>
+        </w:rPr>
+        <w:t xml:space="preserve">        public List&lt;Book&gt; </w:t>
+      </w:r>
+      <w:proofErr w:type="spellStart"/>
+      <w:r>
+        <w:rPr>
+          <w:color w:val="1F497D" w:themeColor="text2"/>
+          <w:sz w:val="28"/>
+          <w:szCs w:val="28"/>
+        </w:rPr>
+        <w:t>GetAllBooks</w:t>
+      </w:r>
+      <w:proofErr w:type="spellEnd"/>
+      <w:r>
+        <w:rPr>
+          <w:color w:val="1F497D" w:themeColor="text2"/>
+          <w:sz w:val="28"/>
+          <w:szCs w:val="28"/>
+        </w:rPr>
+        <w:t>()</w:t>
+      </w:r>
+    </w:p>
+    <w:p>
+      <w:pPr>
+        <w:rPr>
+          <w:color w:val="1F497D" w:themeColor="text2"/>
+          <w:sz w:val="28"/>
+          <w:szCs w:val="28"/>
+        </w:rPr>
+      </w:pPr>
+      <w:r>
+        <w:rPr>
+          <w:color w:val="1F497D" w:themeColor="text2"/>
+          <w:sz w:val="28"/>
+          <w:szCs w:val="28"/>
+        </w:rPr>
+        <w:t xml:space="preserve">        {</w:t>
+      </w:r>
+    </w:p>
+    <w:p>
+      <w:pPr>
+        <w:rPr>
+          <w:color w:val="1F497D" w:themeColor="text2"/>
+          <w:sz w:val="28"/>
+          <w:szCs w:val="28"/>
+        </w:rPr>
+      </w:pPr>
+      <w:r>
+        <w:rPr>
+          <w:color w:val="1F497D" w:themeColor="text2"/>
+          <w:sz w:val="28"/>
+          <w:szCs w:val="28"/>
+        </w:rPr>
+        <w:t xml:space="preserve">            </w:t>
+      </w:r>
+      <w:proofErr w:type="spellStart"/>
+      <w:r>
+        <w:rPr>
+          <w:color w:val="1F497D" w:themeColor="text2"/>
+          <w:sz w:val="28"/>
+          <w:szCs w:val="28"/>
+        </w:rPr>
+        <w:t>var</w:t>
+      </w:r>
+      <w:proofErr w:type="spellEnd"/>
+      <w:r>
+        <w:rPr>
+          <w:color w:val="1F497D" w:themeColor="text2"/>
+          <w:sz w:val="28"/>
+          <w:szCs w:val="28"/>
+        </w:rPr>
+        <w:t xml:space="preserve"> </w:t>
+      </w:r>
+      <w:proofErr w:type="spellStart"/>
+      <w:r>
+        <w:rPr>
+          <w:color w:val="1F497D" w:themeColor="text2"/>
+          <w:sz w:val="28"/>
+          <w:szCs w:val="28"/>
+        </w:rPr>
+        <w:t>allBooks</w:t>
+      </w:r>
+      <w:proofErr w:type="spellEnd"/>
+      <w:r>
+        <w:rPr>
+          <w:color w:val="1F497D" w:themeColor="text2"/>
+          <w:sz w:val="28"/>
+          <w:szCs w:val="28"/>
+        </w:rPr>
+        <w:t xml:space="preserve"> = _</w:t>
+      </w:r>
+      <w:proofErr w:type="spellStart"/>
+      <w:r>
+        <w:rPr>
+          <w:color w:val="1F497D" w:themeColor="text2"/>
+          <w:sz w:val="28"/>
+          <w:szCs w:val="28"/>
+        </w:rPr>
+        <w:t>context.Books.ToList</w:t>
+      </w:r>
+      <w:proofErr w:type="spellEnd"/>
+      <w:r>
+        <w:rPr>
+          <w:color w:val="1F497D" w:themeColor="text2"/>
+          <w:sz w:val="28"/>
+          <w:szCs w:val="28"/>
+        </w:rPr>
+        <w:t>();</w:t>
+      </w:r>
+    </w:p>
+    <w:p>
+      <w:pPr>
+        <w:rPr>
+          <w:color w:val="1F497D" w:themeColor="text2"/>
+          <w:sz w:val="28"/>
+          <w:szCs w:val="28"/>
+        </w:rPr>
+      </w:pPr>
+      <w:r>
+        <w:rPr>
+          <w:color w:val="1F497D" w:themeColor="text2"/>
+          <w:sz w:val="28"/>
+          <w:szCs w:val="28"/>
+        </w:rPr>
+        <w:t xml:space="preserve">            return </w:t>
+      </w:r>
+      <w:proofErr w:type="spellStart"/>
+      <w:r>
+        <w:rPr>
+          <w:color w:val="1F497D" w:themeColor="text2"/>
+          <w:sz w:val="28"/>
+          <w:szCs w:val="28"/>
+        </w:rPr>
+        <w:t>allBooks</w:t>
+      </w:r>
+      <w:proofErr w:type="spellEnd"/>
+      <w:r>
+        <w:rPr>
+          <w:color w:val="1F497D" w:themeColor="text2"/>
+          <w:sz w:val="28"/>
+          <w:szCs w:val="28"/>
+        </w:rPr>
+        <w:t>;</w:t>
+      </w:r>
+    </w:p>
+    <w:p>
+      <w:pPr>
+        <w:rPr>
+          <w:sz w:val="28"/>
+          <w:szCs w:val="28"/>
+        </w:rPr>
+      </w:pPr>
+      <w:r>
+        <w:rPr>
+          <w:color w:val="1F497D" w:themeColor="text2"/>
+          <w:sz w:val="28"/>
+          <w:szCs w:val="28"/>
+        </w:rPr>
+        <w:t xml:space="preserve">        }</w:t>
+      </w:r>
+      <w:r>
+        <w:rPr>
+          <w:color w:val="1F497D" w:themeColor="text2"/>
+          <w:sz w:val="28"/>
+          <w:szCs w:val="28"/>
+        </w:rPr>
+        <w:t xml:space="preserve"> </w:t>
+      </w:r>
+    </w:p>
+    <w:p>
+      <w:pPr>
+        <w:rPr>
+          <w:sz w:val="28"/>
+          <w:szCs w:val="28"/>
+        </w:rPr>
+      </w:pPr>
+      <w:r>
+        <w:rPr>
+          <w:sz w:val="28"/>
+          <w:szCs w:val="28"/>
+        </w:rPr>
+        <w:t xml:space="preserve">Or </w:t>
+      </w:r>
+    </w:p>
+    <w:p>
+      <w:pPr>
+        <w:rPr>
+          <w:color w:val="1F497D" w:themeColor="text2"/>
+          <w:sz w:val="28"/>
+          <w:szCs w:val="28"/>
+        </w:rPr>
+      </w:pPr>
+      <w:r>
+        <w:t xml:space="preserve">        </w:t>
+      </w:r>
+      <w:r>
+        <w:rPr>
+          <w:color w:val="1F497D" w:themeColor="text2"/>
+          <w:sz w:val="28"/>
+          <w:szCs w:val="28"/>
+        </w:rPr>
+        <w:t xml:space="preserve">public List&lt;Book&gt; </w:t>
+      </w:r>
+      <w:proofErr w:type="spellStart"/>
+      <w:r>
+        <w:rPr>
+          <w:color w:val="1F497D" w:themeColor="text2"/>
+          <w:sz w:val="28"/>
+          <w:szCs w:val="28"/>
+        </w:rPr>
+        <w:t>GetAllBooks</w:t>
+      </w:r>
+      <w:proofErr w:type="spellEnd"/>
+      <w:r>
+        <w:rPr>
+          <w:color w:val="1F497D" w:themeColor="text2"/>
+          <w:sz w:val="28"/>
+          <w:szCs w:val="28"/>
+        </w:rPr>
+        <w:t>()</w:t>
+      </w:r>
+      <w:r>
+        <w:rPr>
+          <w:color w:val="1F497D" w:themeColor="text2"/>
+          <w:sz w:val="28"/>
+          <w:szCs w:val="28"/>
+        </w:rPr>
+        <w:t xml:space="preserve"> =&gt; </w:t>
+      </w:r>
+      <w:r>
+        <w:rPr>
+          <w:color w:val="1F497D" w:themeColor="text2"/>
+          <w:sz w:val="28"/>
+          <w:szCs w:val="28"/>
+        </w:rPr>
+        <w:t>_</w:t>
+      </w:r>
+      <w:proofErr w:type="spellStart"/>
+      <w:r>
+        <w:rPr>
+          <w:color w:val="1F497D" w:themeColor="text2"/>
+          <w:sz w:val="28"/>
+          <w:szCs w:val="28"/>
+        </w:rPr>
+        <w:t>context.Books.ToList</w:t>
+      </w:r>
+      <w:proofErr w:type="spellEnd"/>
+      <w:r>
+        <w:rPr>
+          <w:color w:val="1F497D" w:themeColor="text2"/>
+          <w:sz w:val="28"/>
+          <w:szCs w:val="28"/>
+        </w:rPr>
+        <w:t>();</w:t>
+      </w:r>
     </w:p>
     <w:p>
       <w:pPr>
         <w:pStyle w:val="a3"/>
-        <w:rPr>
-          <w:sz w:val="28"/>
-          <w:szCs w:val="28"/>
-        </w:rPr>
-      </w:pPr>
+        <w:numPr>
+          <w:ilvl w:val="0"/>
+          <w:numId w:val="17"/>
+        </w:numPr>
+        <w:rPr>
+          <w:sz w:val="28"/>
+          <w:szCs w:val="28"/>
+        </w:rPr>
+      </w:pPr>
+      <w:r>
+        <w:rPr>
+          <w:sz w:val="28"/>
+          <w:szCs w:val="28"/>
+        </w:rPr>
+        <w:t xml:space="preserve">Create another method that only retrieves a single book with the id of the books model as a parameter </w:t>
+      </w:r>
+    </w:p>
+    <w:p>
+      <w:pPr>
+        <w:rPr>
+          <w:color w:val="1F497D" w:themeColor="text2"/>
+          <w:sz w:val="28"/>
+          <w:szCs w:val="28"/>
+        </w:rPr>
+      </w:pPr>
+      <w:r>
+        <w:rPr>
+          <w:color w:val="1F497D" w:themeColor="text2"/>
+          <w:sz w:val="28"/>
+          <w:szCs w:val="28"/>
+        </w:rPr>
+        <w:t xml:space="preserve">        public Book </w:t>
+      </w:r>
+      <w:proofErr w:type="spellStart"/>
+      <w:r>
+        <w:rPr>
+          <w:color w:val="1F497D" w:themeColor="text2"/>
+          <w:sz w:val="28"/>
+          <w:szCs w:val="28"/>
+        </w:rPr>
+        <w:t>GetBookById</w:t>
+      </w:r>
+      <w:proofErr w:type="spellEnd"/>
+      <w:r>
+        <w:rPr>
+          <w:color w:val="1F497D" w:themeColor="text2"/>
+          <w:sz w:val="28"/>
+          <w:szCs w:val="28"/>
+        </w:rPr>
+        <w:t>(</w:t>
+      </w:r>
+      <w:proofErr w:type="spellStart"/>
+      <w:r>
+        <w:rPr>
+          <w:color w:val="1F497D" w:themeColor="text2"/>
+          <w:sz w:val="28"/>
+          <w:szCs w:val="28"/>
+        </w:rPr>
+        <w:t>int</w:t>
+      </w:r>
+      <w:proofErr w:type="spellEnd"/>
+      <w:r>
+        <w:rPr>
+          <w:color w:val="1F497D" w:themeColor="text2"/>
+          <w:sz w:val="28"/>
+          <w:szCs w:val="28"/>
+        </w:rPr>
+        <w:t xml:space="preserve"> </w:t>
+      </w:r>
+      <w:proofErr w:type="spellStart"/>
+      <w:r>
+        <w:rPr>
+          <w:color w:val="1F497D" w:themeColor="text2"/>
+          <w:sz w:val="28"/>
+          <w:szCs w:val="28"/>
+        </w:rPr>
+        <w:t>bookId</w:t>
+      </w:r>
+      <w:proofErr w:type="spellEnd"/>
+      <w:r>
+        <w:rPr>
+          <w:color w:val="1F497D" w:themeColor="text2"/>
+          <w:sz w:val="28"/>
+          <w:szCs w:val="28"/>
+        </w:rPr>
+        <w:t>) =&gt; _</w:t>
+      </w:r>
+      <w:proofErr w:type="spellStart"/>
+      <w:r>
+        <w:rPr>
+          <w:color w:val="1F497D" w:themeColor="text2"/>
+          <w:sz w:val="28"/>
+          <w:szCs w:val="28"/>
+        </w:rPr>
+        <w:t>context.Books.FirstOrDefault</w:t>
+      </w:r>
+      <w:proofErr w:type="spellEnd"/>
+      <w:r>
+        <w:rPr>
+          <w:color w:val="1F497D" w:themeColor="text2"/>
+          <w:sz w:val="28"/>
+          <w:szCs w:val="28"/>
+        </w:rPr>
+        <w:t xml:space="preserve">( n =&gt; </w:t>
+      </w:r>
+      <w:proofErr w:type="spellStart"/>
+      <w:r>
+        <w:rPr>
+          <w:color w:val="1F497D" w:themeColor="text2"/>
+          <w:sz w:val="28"/>
+          <w:szCs w:val="28"/>
+        </w:rPr>
+        <w:t>n.Id</w:t>
+      </w:r>
+      <w:proofErr w:type="spellEnd"/>
+      <w:r>
+        <w:rPr>
+          <w:color w:val="1F497D" w:themeColor="text2"/>
+          <w:sz w:val="28"/>
+          <w:szCs w:val="28"/>
+        </w:rPr>
+        <w:t xml:space="preserve"> == </w:t>
+      </w:r>
+      <w:proofErr w:type="spellStart"/>
+      <w:r>
+        <w:rPr>
+          <w:color w:val="1F497D" w:themeColor="text2"/>
+          <w:sz w:val="28"/>
+          <w:szCs w:val="28"/>
+        </w:rPr>
+        <w:t>bookId</w:t>
+      </w:r>
+      <w:proofErr w:type="spellEnd"/>
+      <w:r>
+        <w:rPr>
+          <w:color w:val="1F497D" w:themeColor="text2"/>
+          <w:sz w:val="28"/>
+          <w:szCs w:val="28"/>
+        </w:rPr>
+        <w:t>);</w:t>
+      </w:r>
+      <w:r>
+        <w:rPr>
+          <w:color w:val="1F497D" w:themeColor="text2"/>
+          <w:sz w:val="28"/>
+          <w:szCs w:val="28"/>
+        </w:rPr>
+        <w:t xml:space="preserve">  </w:t>
+      </w:r>
+    </w:p>
+    <w:p>
+      <w:pPr>
+        <w:pStyle w:val="a3"/>
+        <w:ind w:left="1080"/>
+        <w:rPr>
+          <w:sz w:val="28"/>
+          <w:szCs w:val="28"/>
+        </w:rPr>
+      </w:pPr>
+    </w:p>
+    <w:p>
+      <w:pPr>
+        <w:pStyle w:val="a3"/>
+        <w:numPr>
+          <w:ilvl w:val="0"/>
+          <w:numId w:val="3"/>
+        </w:numPr>
+        <w:rPr>
+          <w:b/>
+          <w:bCs/>
+          <w:sz w:val="28"/>
+          <w:szCs w:val="28"/>
+        </w:rPr>
+      </w:pPr>
+      <w:r>
+        <w:rPr>
+          <w:b/>
+          <w:bCs/>
+          <w:sz w:val="28"/>
+          <w:szCs w:val="28"/>
+        </w:rPr>
+        <w:t>Add API endpoints to controller to get data:</w:t>
+      </w:r>
+    </w:p>
+    <w:p>
+      <w:pPr>
+        <w:rPr>
+          <w:sz w:val="28"/>
+          <w:szCs w:val="28"/>
+        </w:rPr>
+      </w:pPr>
+      <w:r>
+        <w:rPr>
+          <w:sz w:val="28"/>
+          <w:szCs w:val="28"/>
+        </w:rPr>
+        <w:t xml:space="preserve">Create </w:t>
+      </w:r>
+      <w:r>
+        <w:rPr>
+          <w:sz w:val="28"/>
+          <w:szCs w:val="28"/>
+        </w:rPr>
+        <w:t>2 get methods:</w:t>
+      </w:r>
+    </w:p>
+    <w:p>
+      <w:pPr>
+        <w:pStyle w:val="a3"/>
+        <w:numPr>
+          <w:ilvl w:val="0"/>
+          <w:numId w:val="19"/>
+        </w:numPr>
+        <w:rPr>
+          <w:sz w:val="28"/>
+          <w:szCs w:val="28"/>
+        </w:rPr>
+      </w:pPr>
+      <w:r>
+        <w:rPr>
+          <w:sz w:val="28"/>
+          <w:szCs w:val="28"/>
+        </w:rPr>
+        <w:t xml:space="preserve">to retrieve all books </w:t>
+      </w:r>
+    </w:p>
+    <w:p>
+      <w:pPr>
+        <w:rPr>
+          <w:color w:val="1F497D" w:themeColor="text2"/>
+          <w:sz w:val="28"/>
+          <w:szCs w:val="28"/>
+        </w:rPr>
+      </w:pPr>
+      <w:r>
+        <w:rPr>
+          <w:color w:val="1F497D" w:themeColor="text2"/>
+          <w:sz w:val="28"/>
+          <w:szCs w:val="28"/>
+        </w:rPr>
+        <w:t xml:space="preserve">   [</w:t>
+      </w:r>
+      <w:proofErr w:type="spellStart"/>
+      <w:r>
+        <w:rPr>
+          <w:color w:val="1F497D" w:themeColor="text2"/>
+          <w:sz w:val="28"/>
+          <w:szCs w:val="28"/>
+        </w:rPr>
+        <w:t>HttpGet</w:t>
+      </w:r>
+      <w:proofErr w:type="spellEnd"/>
+      <w:r>
+        <w:rPr>
+          <w:color w:val="1F497D" w:themeColor="text2"/>
+          <w:sz w:val="28"/>
+          <w:szCs w:val="28"/>
+        </w:rPr>
+        <w:t>("get-all-books")]</w:t>
+      </w:r>
+    </w:p>
+    <w:p>
+      <w:pPr>
+        <w:rPr>
+          <w:color w:val="1F497D" w:themeColor="text2"/>
+          <w:sz w:val="28"/>
+          <w:szCs w:val="28"/>
+        </w:rPr>
+      </w:pPr>
+      <w:r>
+        <w:rPr>
+          <w:color w:val="1F497D" w:themeColor="text2"/>
+          <w:sz w:val="28"/>
+          <w:szCs w:val="28"/>
+        </w:rPr>
+        <w:t xml:space="preserve">        public </w:t>
+      </w:r>
+      <w:proofErr w:type="spellStart"/>
+      <w:r>
+        <w:rPr>
+          <w:color w:val="1F497D" w:themeColor="text2"/>
+          <w:sz w:val="28"/>
+          <w:szCs w:val="28"/>
+        </w:rPr>
+        <w:t>IActionResult</w:t>
+      </w:r>
+      <w:proofErr w:type="spellEnd"/>
+      <w:r>
+        <w:rPr>
+          <w:color w:val="1F497D" w:themeColor="text2"/>
+          <w:sz w:val="28"/>
+          <w:szCs w:val="28"/>
+        </w:rPr>
+        <w:t xml:space="preserve"> </w:t>
+      </w:r>
+      <w:proofErr w:type="spellStart"/>
+      <w:r>
+        <w:rPr>
+          <w:color w:val="1F497D" w:themeColor="text2"/>
+          <w:sz w:val="28"/>
+          <w:szCs w:val="28"/>
+        </w:rPr>
+        <w:t>GetAllBooks</w:t>
+      </w:r>
+      <w:proofErr w:type="spellEnd"/>
+      <w:r>
+        <w:rPr>
+          <w:color w:val="1F497D" w:themeColor="text2"/>
+          <w:sz w:val="28"/>
+          <w:szCs w:val="28"/>
+        </w:rPr>
+        <w:t>()</w:t>
+      </w:r>
+    </w:p>
+    <w:p>
+      <w:pPr>
+        <w:rPr>
+          <w:color w:val="1F497D" w:themeColor="text2"/>
+          <w:sz w:val="28"/>
+          <w:szCs w:val="28"/>
+        </w:rPr>
+      </w:pPr>
+      <w:r>
+        <w:rPr>
+          <w:color w:val="1F497D" w:themeColor="text2"/>
+          <w:sz w:val="28"/>
+          <w:szCs w:val="28"/>
+        </w:rPr>
+        <w:t xml:space="preserve">        {</w:t>
+      </w:r>
+    </w:p>
+    <w:p>
+      <w:pPr>
+        <w:rPr>
+          <w:color w:val="1F497D" w:themeColor="text2"/>
+          <w:sz w:val="28"/>
+          <w:szCs w:val="28"/>
+        </w:rPr>
+      </w:pPr>
+      <w:r>
+        <w:rPr>
+          <w:color w:val="1F497D" w:themeColor="text2"/>
+          <w:sz w:val="28"/>
+          <w:szCs w:val="28"/>
+        </w:rPr>
+        <w:t xml:space="preserve">            </w:t>
+      </w:r>
+      <w:proofErr w:type="spellStart"/>
+      <w:r>
+        <w:rPr>
+          <w:color w:val="1F497D" w:themeColor="text2"/>
+          <w:sz w:val="28"/>
+          <w:szCs w:val="28"/>
+        </w:rPr>
+        <w:t>var</w:t>
+      </w:r>
+      <w:proofErr w:type="spellEnd"/>
+      <w:r>
+        <w:rPr>
+          <w:color w:val="1F497D" w:themeColor="text2"/>
+          <w:sz w:val="28"/>
+          <w:szCs w:val="28"/>
+        </w:rPr>
+        <w:t xml:space="preserve"> </w:t>
+      </w:r>
+      <w:proofErr w:type="spellStart"/>
+      <w:r>
+        <w:rPr>
+          <w:color w:val="1F497D" w:themeColor="text2"/>
+          <w:sz w:val="28"/>
+          <w:szCs w:val="28"/>
+        </w:rPr>
+        <w:t>allBooks</w:t>
+      </w:r>
+      <w:proofErr w:type="spellEnd"/>
+      <w:r>
+        <w:rPr>
+          <w:color w:val="1F497D" w:themeColor="text2"/>
+          <w:sz w:val="28"/>
+          <w:szCs w:val="28"/>
+        </w:rPr>
+        <w:t xml:space="preserve"> = _</w:t>
+      </w:r>
+      <w:proofErr w:type="spellStart"/>
+      <w:r>
+        <w:rPr>
+          <w:color w:val="1F497D" w:themeColor="text2"/>
+          <w:sz w:val="28"/>
+          <w:szCs w:val="28"/>
+        </w:rPr>
+        <w:t>booksService.GetAllBooks</w:t>
+      </w:r>
+      <w:proofErr w:type="spellEnd"/>
+      <w:r>
+        <w:rPr>
+          <w:color w:val="1F497D" w:themeColor="text2"/>
+          <w:sz w:val="28"/>
+          <w:szCs w:val="28"/>
+        </w:rPr>
+        <w:t>();</w:t>
+      </w:r>
+    </w:p>
+    <w:p>
+      <w:pPr>
+        <w:rPr>
+          <w:color w:val="1F497D" w:themeColor="text2"/>
+          <w:sz w:val="28"/>
+          <w:szCs w:val="28"/>
+        </w:rPr>
+      </w:pPr>
+      <w:r>
+        <w:rPr>
+          <w:color w:val="1F497D" w:themeColor="text2"/>
+          <w:sz w:val="28"/>
+          <w:szCs w:val="28"/>
+        </w:rPr>
+        <w:t xml:space="preserve">            return Ok(</w:t>
+      </w:r>
+      <w:proofErr w:type="spellStart"/>
+      <w:r>
+        <w:rPr>
+          <w:color w:val="1F497D" w:themeColor="text2"/>
+          <w:sz w:val="28"/>
+          <w:szCs w:val="28"/>
+        </w:rPr>
+        <w:t>allBooks</w:t>
+      </w:r>
+      <w:proofErr w:type="spellEnd"/>
+      <w:r>
+        <w:rPr>
+          <w:color w:val="1F497D" w:themeColor="text2"/>
+          <w:sz w:val="28"/>
+          <w:szCs w:val="28"/>
+        </w:rPr>
+        <w:t>);</w:t>
+      </w:r>
+    </w:p>
+    <w:p>
+      <w:r>
+        <w:rPr>
+          <w:color w:val="1F497D" w:themeColor="text2"/>
+          <w:sz w:val="28"/>
+          <w:szCs w:val="28"/>
+        </w:rPr>
+        <w:lastRenderedPageBreak/>
+        <w:t xml:space="preserve">        </w:t>
+      </w:r>
+      <w:r>
+        <w:t>}</w:t>
+      </w:r>
+    </w:p>
+    <w:p>
+      <w:pPr>
+        <w:pStyle w:val="a3"/>
+        <w:numPr>
+          <w:ilvl w:val="0"/>
+          <w:numId w:val="19"/>
+        </w:numPr>
+        <w:rPr>
+          <w:sz w:val="28"/>
+          <w:szCs w:val="28"/>
+        </w:rPr>
+      </w:pPr>
+      <w:r>
+        <w:rPr>
+          <w:sz w:val="28"/>
+          <w:szCs w:val="28"/>
+        </w:rPr>
+        <w:t xml:space="preserve"> for retrieving a single book:</w:t>
+      </w:r>
+    </w:p>
+    <w:p>
+      <w:pPr>
+        <w:rPr>
+          <w:color w:val="1F497D" w:themeColor="text2"/>
+          <w:sz w:val="28"/>
+          <w:szCs w:val="28"/>
+        </w:rPr>
+      </w:pPr>
+      <w:r>
+        <w:rPr>
+          <w:color w:val="1F497D" w:themeColor="text2"/>
+          <w:sz w:val="28"/>
+          <w:szCs w:val="28"/>
+        </w:rPr>
+        <w:t xml:space="preserve">        [</w:t>
+      </w:r>
+      <w:proofErr w:type="spellStart"/>
+      <w:r>
+        <w:rPr>
+          <w:color w:val="1F497D" w:themeColor="text2"/>
+          <w:sz w:val="28"/>
+          <w:szCs w:val="28"/>
+        </w:rPr>
+        <w:t>HttpGet</w:t>
+      </w:r>
+      <w:proofErr w:type="spellEnd"/>
+      <w:r>
+        <w:rPr>
+          <w:color w:val="1F497D" w:themeColor="text2"/>
+          <w:sz w:val="28"/>
+          <w:szCs w:val="28"/>
+        </w:rPr>
+        <w:t>("get-book-id/{id}")]//</w:t>
+      </w:r>
+      <w:r>
+        <w:rPr>
+          <w:sz w:val="28"/>
+          <w:szCs w:val="28"/>
+        </w:rPr>
+        <w:t>the {id} must match the name of the parameter</w:t>
+      </w:r>
+    </w:p>
+    <w:p>
+      <w:pPr>
+        <w:rPr>
+          <w:color w:val="1F497D" w:themeColor="text2"/>
+          <w:sz w:val="28"/>
+          <w:szCs w:val="28"/>
+        </w:rPr>
+      </w:pPr>
+      <w:r>
+        <w:rPr>
+          <w:color w:val="1F497D" w:themeColor="text2"/>
+          <w:sz w:val="28"/>
+          <w:szCs w:val="28"/>
+        </w:rPr>
+        <w:t xml:space="preserve">        public </w:t>
+      </w:r>
+      <w:proofErr w:type="spellStart"/>
+      <w:r>
+        <w:rPr>
+          <w:color w:val="1F497D" w:themeColor="text2"/>
+          <w:sz w:val="28"/>
+          <w:szCs w:val="28"/>
+        </w:rPr>
+        <w:t>IActionResult</w:t>
+      </w:r>
+      <w:proofErr w:type="spellEnd"/>
+      <w:r>
+        <w:rPr>
+          <w:color w:val="1F497D" w:themeColor="text2"/>
+          <w:sz w:val="28"/>
+          <w:szCs w:val="28"/>
+        </w:rPr>
+        <w:t xml:space="preserve"> </w:t>
+      </w:r>
+      <w:proofErr w:type="spellStart"/>
+      <w:r>
+        <w:rPr>
+          <w:color w:val="1F497D" w:themeColor="text2"/>
+          <w:sz w:val="28"/>
+          <w:szCs w:val="28"/>
+        </w:rPr>
+        <w:t>GetBookById</w:t>
+      </w:r>
+      <w:proofErr w:type="spellEnd"/>
+      <w:r>
+        <w:rPr>
+          <w:color w:val="1F497D" w:themeColor="text2"/>
+          <w:sz w:val="28"/>
+          <w:szCs w:val="28"/>
+        </w:rPr>
+        <w:t>(</w:t>
+      </w:r>
+      <w:proofErr w:type="spellStart"/>
+      <w:r>
+        <w:rPr>
+          <w:color w:val="1F497D" w:themeColor="text2"/>
+          <w:sz w:val="28"/>
+          <w:szCs w:val="28"/>
+        </w:rPr>
+        <w:t>int</w:t>
+      </w:r>
+      <w:proofErr w:type="spellEnd"/>
+      <w:r>
+        <w:rPr>
+          <w:color w:val="1F497D" w:themeColor="text2"/>
+          <w:sz w:val="28"/>
+          <w:szCs w:val="28"/>
+        </w:rPr>
+        <w:t xml:space="preserve"> id)</w:t>
+      </w:r>
+    </w:p>
+    <w:p>
+      <w:pPr>
+        <w:rPr>
+          <w:color w:val="1F497D" w:themeColor="text2"/>
+          <w:sz w:val="28"/>
+          <w:szCs w:val="28"/>
+        </w:rPr>
+      </w:pPr>
+      <w:r>
+        <w:rPr>
+          <w:color w:val="1F497D" w:themeColor="text2"/>
+          <w:sz w:val="28"/>
+          <w:szCs w:val="28"/>
+        </w:rPr>
+        <w:t xml:space="preserve">        {</w:t>
+      </w:r>
+    </w:p>
+    <w:p>
+      <w:pPr>
+        <w:rPr>
+          <w:color w:val="1F497D" w:themeColor="text2"/>
+          <w:sz w:val="28"/>
+          <w:szCs w:val="28"/>
+        </w:rPr>
+      </w:pPr>
+      <w:r>
+        <w:rPr>
+          <w:color w:val="1F497D" w:themeColor="text2"/>
+          <w:sz w:val="28"/>
+          <w:szCs w:val="28"/>
+        </w:rPr>
+        <w:t xml:space="preserve">            </w:t>
+      </w:r>
+      <w:proofErr w:type="spellStart"/>
+      <w:r>
+        <w:rPr>
+          <w:color w:val="1F497D" w:themeColor="text2"/>
+          <w:sz w:val="28"/>
+          <w:szCs w:val="28"/>
+        </w:rPr>
+        <w:t>var</w:t>
+      </w:r>
+      <w:proofErr w:type="spellEnd"/>
+      <w:r>
+        <w:rPr>
+          <w:color w:val="1F497D" w:themeColor="text2"/>
+          <w:sz w:val="28"/>
+          <w:szCs w:val="28"/>
+        </w:rPr>
+        <w:t xml:space="preserve"> book = _</w:t>
+      </w:r>
+      <w:proofErr w:type="spellStart"/>
+      <w:r>
+        <w:rPr>
+          <w:color w:val="1F497D" w:themeColor="text2"/>
+          <w:sz w:val="28"/>
+          <w:szCs w:val="28"/>
+        </w:rPr>
+        <w:t>booksService.GetBookById</w:t>
+      </w:r>
+      <w:proofErr w:type="spellEnd"/>
+      <w:r>
+        <w:rPr>
+          <w:color w:val="1F497D" w:themeColor="text2"/>
+          <w:sz w:val="28"/>
+          <w:szCs w:val="28"/>
+        </w:rPr>
+        <w:t>(id);</w:t>
+      </w:r>
+    </w:p>
+    <w:p>
+      <w:pPr>
+        <w:rPr>
+          <w:color w:val="1F497D" w:themeColor="text2"/>
+          <w:sz w:val="28"/>
+          <w:szCs w:val="28"/>
+        </w:rPr>
+      </w:pPr>
+      <w:r>
+        <w:rPr>
+          <w:color w:val="1F497D" w:themeColor="text2"/>
+          <w:sz w:val="28"/>
+          <w:szCs w:val="28"/>
+        </w:rPr>
+        <w:t xml:space="preserve">            return Ok(book);</w:t>
+      </w:r>
+    </w:p>
+    <w:p>
+      <w:pPr>
+        <w:rPr>
+          <w:sz w:val="28"/>
+          <w:szCs w:val="28"/>
+        </w:rPr>
+      </w:pPr>
+      <w:r>
+        <w:rPr>
+          <w:color w:val="1F497D" w:themeColor="text2"/>
+          <w:sz w:val="28"/>
+          <w:szCs w:val="28"/>
+        </w:rPr>
+        <w:t xml:space="preserve">        </w:t>
+      </w:r>
+      <w:r>
+        <w:rPr>
+          <w:color w:val="000000"/>
+        </w:rPr>
+        <w:t>}</w:t>
+      </w:r>
+    </w:p>
+    <w:p>
+      <w:pPr>
+        <w:pStyle w:val="a3"/>
+        <w:rPr>
+          <w:sz w:val="28"/>
+          <w:szCs w:val="28"/>
+        </w:rPr>
+      </w:pPr>
+    </w:p>
+    <w:p>
+      <w:pPr>
+        <w:pStyle w:val="a3"/>
+        <w:numPr>
+          <w:ilvl w:val="0"/>
+          <w:numId w:val="3"/>
+        </w:numPr>
+        <w:rPr>
+          <w:b/>
+          <w:bCs/>
+          <w:sz w:val="28"/>
+          <w:szCs w:val="28"/>
+        </w:rPr>
+      </w:pPr>
+      <w:r>
+        <w:rPr>
+          <w:b/>
+          <w:bCs/>
+          <w:sz w:val="28"/>
+          <w:szCs w:val="28"/>
+        </w:rPr>
+        <w:t xml:space="preserve">Testing the get </w:t>
+      </w:r>
+      <w:proofErr w:type="spellStart"/>
+      <w:r>
+        <w:rPr>
+          <w:b/>
+          <w:bCs/>
+          <w:sz w:val="28"/>
+          <w:szCs w:val="28"/>
+        </w:rPr>
+        <w:t>api</w:t>
+      </w:r>
+      <w:proofErr w:type="spellEnd"/>
+      <w:r>
+        <w:rPr>
+          <w:b/>
+          <w:bCs/>
+          <w:sz w:val="28"/>
+          <w:szCs w:val="28"/>
+        </w:rPr>
+        <w:t xml:space="preserve"> :</w:t>
+      </w:r>
+    </w:p>
+    <w:p>
+      <w:pPr>
+        <w:pStyle w:val="a3"/>
+        <w:numPr>
+          <w:ilvl w:val="0"/>
+          <w:numId w:val="20"/>
+        </w:numPr>
+        <w:rPr>
+          <w:sz w:val="28"/>
+          <w:szCs w:val="28"/>
+        </w:rPr>
+      </w:pPr>
+      <w:r>
+        <w:rPr>
+          <w:sz w:val="28"/>
+          <w:szCs w:val="28"/>
+        </w:rPr>
+        <w:t xml:space="preserve">Run the app&gt;&gt; in swagger browser window &gt;&gt; in get methods &gt;&gt; click try it out the </w:t>
+      </w:r>
+      <w:r>
+        <w:rPr>
+          <w:sz w:val="28"/>
+          <w:szCs w:val="28"/>
+        </w:rPr>
+        <w:t>execute</w:t>
+      </w:r>
+      <w:r>
+        <w:rPr>
+          <w:sz w:val="28"/>
+          <w:szCs w:val="28"/>
+        </w:rPr>
+        <w:t xml:space="preserve"> , if </w:t>
+      </w:r>
+      <w:r>
+        <w:rPr>
+          <w:sz w:val="28"/>
+          <w:szCs w:val="28"/>
+        </w:rPr>
+        <w:t xml:space="preserve">200 then it’s a success </w:t>
+      </w:r>
+    </w:p>
+    <w:p>
+      <w:pPr>
+        <w:rPr>
+          <w:b/>
+          <w:bCs/>
+          <w:sz w:val="36"/>
+          <w:szCs w:val="36"/>
+        </w:rPr>
+      </w:pPr>
+      <w:r>
+        <w:rPr>
+          <w:b/>
+          <w:bCs/>
+          <w:sz w:val="36"/>
+          <w:szCs w:val="36"/>
+        </w:rPr>
+        <w:t>Updating data [</w:t>
+      </w:r>
+      <w:proofErr w:type="spellStart"/>
+      <w:r>
+        <w:rPr>
+          <w:b/>
+          <w:bCs/>
+          <w:sz w:val="36"/>
+          <w:szCs w:val="36"/>
+        </w:rPr>
+        <w:t>HttpPut</w:t>
+      </w:r>
+      <w:proofErr w:type="spellEnd"/>
+      <w:r>
+        <w:rPr>
+          <w:b/>
+          <w:bCs/>
+          <w:sz w:val="36"/>
+          <w:szCs w:val="36"/>
+        </w:rPr>
+        <w:t>]:</w:t>
+      </w:r>
+    </w:p>
+    <w:p>
+      <w:pPr>
+        <w:pStyle w:val="a3"/>
+        <w:numPr>
+          <w:ilvl w:val="0"/>
+          <w:numId w:val="3"/>
+        </w:numPr>
+        <w:rPr>
+          <w:b/>
+          <w:bCs/>
+          <w:sz w:val="28"/>
+          <w:szCs w:val="28"/>
+        </w:rPr>
+      </w:pPr>
+      <w:r>
+        <w:rPr>
+          <w:b/>
+          <w:bCs/>
+          <w:sz w:val="28"/>
+          <w:szCs w:val="28"/>
+        </w:rPr>
+        <w:t>Adding service method:</w:t>
+      </w:r>
+    </w:p>
+    <w:p>
+      <w:pPr>
+        <w:pStyle w:val="a3"/>
+        <w:numPr>
+          <w:ilvl w:val="0"/>
+          <w:numId w:val="21"/>
+        </w:numPr>
+        <w:rPr>
+          <w:sz w:val="28"/>
+          <w:szCs w:val="28"/>
+        </w:rPr>
+      </w:pPr>
+      <w:r>
+        <w:rPr>
+          <w:sz w:val="28"/>
+          <w:szCs w:val="28"/>
+        </w:rPr>
+        <w:t xml:space="preserve">In services class add a method that </w:t>
+      </w:r>
+      <w:proofErr w:type="spellStart"/>
+      <w:r>
+        <w:rPr>
+          <w:sz w:val="28"/>
+          <w:szCs w:val="28"/>
+        </w:rPr>
+        <w:t>retreaves</w:t>
+      </w:r>
+      <w:proofErr w:type="spellEnd"/>
+      <w:r>
+        <w:rPr>
+          <w:sz w:val="28"/>
+          <w:szCs w:val="28"/>
+        </w:rPr>
+        <w:t xml:space="preserve"> a book by its id then check if the book exist to apply changes</w:t>
+      </w:r>
+    </w:p>
+    <w:p>
+      <w:pPr>
+        <w:rPr>
+          <w:color w:val="1F497D" w:themeColor="text2"/>
+          <w:sz w:val="28"/>
+          <w:szCs w:val="28"/>
+        </w:rPr>
+      </w:pPr>
+      <w:r>
+        <w:rPr>
+          <w:color w:val="1F497D" w:themeColor="text2"/>
+          <w:sz w:val="28"/>
+          <w:szCs w:val="28"/>
+        </w:rPr>
+        <w:t xml:space="preserve">        public Book </w:t>
+      </w:r>
+      <w:proofErr w:type="spellStart"/>
+      <w:r>
+        <w:rPr>
+          <w:color w:val="1F497D" w:themeColor="text2"/>
+          <w:sz w:val="28"/>
+          <w:szCs w:val="28"/>
+        </w:rPr>
+        <w:t>UpdateBookById</w:t>
+      </w:r>
+      <w:proofErr w:type="spellEnd"/>
+      <w:r>
+        <w:rPr>
+          <w:color w:val="1F497D" w:themeColor="text2"/>
+          <w:sz w:val="28"/>
+          <w:szCs w:val="28"/>
+        </w:rPr>
+        <w:t>(</w:t>
+      </w:r>
+      <w:proofErr w:type="spellStart"/>
+      <w:r>
+        <w:rPr>
+          <w:color w:val="1F497D" w:themeColor="text2"/>
+          <w:sz w:val="28"/>
+          <w:szCs w:val="28"/>
+        </w:rPr>
+        <w:t>int</w:t>
+      </w:r>
+      <w:proofErr w:type="spellEnd"/>
+      <w:r>
+        <w:rPr>
+          <w:color w:val="1F497D" w:themeColor="text2"/>
+          <w:sz w:val="28"/>
+          <w:szCs w:val="28"/>
+        </w:rPr>
+        <w:t xml:space="preserve"> </w:t>
+      </w:r>
+      <w:proofErr w:type="spellStart"/>
+      <w:r>
+        <w:rPr>
+          <w:color w:val="1F497D" w:themeColor="text2"/>
+          <w:sz w:val="28"/>
+          <w:szCs w:val="28"/>
+        </w:rPr>
+        <w:t>bookId</w:t>
+      </w:r>
+      <w:proofErr w:type="spellEnd"/>
+      <w:r>
+        <w:rPr>
+          <w:color w:val="1F497D" w:themeColor="text2"/>
+          <w:sz w:val="28"/>
+          <w:szCs w:val="28"/>
+        </w:rPr>
+        <w:t xml:space="preserve">, </w:t>
+      </w:r>
+      <w:proofErr w:type="spellStart"/>
+      <w:r>
+        <w:rPr>
+          <w:color w:val="1F497D" w:themeColor="text2"/>
+          <w:sz w:val="28"/>
+          <w:szCs w:val="28"/>
+        </w:rPr>
+        <w:t>BookMV</w:t>
+      </w:r>
+      <w:proofErr w:type="spellEnd"/>
+      <w:r>
+        <w:rPr>
+          <w:color w:val="1F497D" w:themeColor="text2"/>
+          <w:sz w:val="28"/>
+          <w:szCs w:val="28"/>
+        </w:rPr>
+        <w:t xml:space="preserve"> book)// </w:t>
+      </w:r>
+      <w:proofErr w:type="spellStart"/>
+      <w:r>
+        <w:rPr>
+          <w:sz w:val="28"/>
+          <w:szCs w:val="28"/>
+        </w:rPr>
+        <w:t>bookMV</w:t>
+      </w:r>
+      <w:proofErr w:type="spellEnd"/>
+      <w:r>
+        <w:rPr>
+          <w:sz w:val="28"/>
+          <w:szCs w:val="28"/>
+        </w:rPr>
+        <w:t xml:space="preserve"> type to update only the specific </w:t>
+      </w:r>
+      <w:proofErr w:type="spellStart"/>
+      <w:r>
+        <w:rPr>
+          <w:sz w:val="28"/>
+          <w:szCs w:val="28"/>
+        </w:rPr>
+        <w:t>proprties</w:t>
+      </w:r>
+      <w:proofErr w:type="spellEnd"/>
+      <w:r>
+        <w:rPr>
+          <w:sz w:val="28"/>
+          <w:szCs w:val="28"/>
+        </w:rPr>
+        <w:t xml:space="preserve"> in the </w:t>
+      </w:r>
+      <w:proofErr w:type="spellStart"/>
+      <w:r>
+        <w:rPr>
+          <w:sz w:val="28"/>
+          <w:szCs w:val="28"/>
+        </w:rPr>
+        <w:t>bookMV</w:t>
+      </w:r>
+      <w:proofErr w:type="spellEnd"/>
+    </w:p>
+    <w:p>
+      <w:pPr>
+        <w:rPr>
+          <w:color w:val="1F497D" w:themeColor="text2"/>
+          <w:sz w:val="28"/>
+          <w:szCs w:val="28"/>
+        </w:rPr>
+      </w:pPr>
+      <w:r>
+        <w:rPr>
+          <w:color w:val="1F497D" w:themeColor="text2"/>
+          <w:sz w:val="28"/>
+          <w:szCs w:val="28"/>
+        </w:rPr>
+        <w:t xml:space="preserve">        {</w:t>
+      </w:r>
+    </w:p>
+    <w:p>
+      <w:pPr>
+        <w:rPr>
+          <w:color w:val="1F497D" w:themeColor="text2"/>
+          <w:sz w:val="28"/>
+          <w:szCs w:val="28"/>
+        </w:rPr>
+      </w:pPr>
+      <w:r>
+        <w:rPr>
+          <w:color w:val="1F497D" w:themeColor="text2"/>
+          <w:sz w:val="28"/>
+          <w:szCs w:val="28"/>
+        </w:rPr>
+        <w:t xml:space="preserve">            //</w:t>
+      </w:r>
+      <w:r>
+        <w:rPr>
+          <w:sz w:val="28"/>
+          <w:szCs w:val="28"/>
+        </w:rPr>
+        <w:t>check if book exist</w:t>
+      </w:r>
+    </w:p>
+    <w:p>
+      <w:pPr>
+        <w:rPr>
+          <w:color w:val="1F497D" w:themeColor="text2"/>
+          <w:sz w:val="28"/>
+          <w:szCs w:val="28"/>
+        </w:rPr>
+      </w:pPr>
+      <w:r>
+        <w:rPr>
+          <w:color w:val="1F497D" w:themeColor="text2"/>
+          <w:sz w:val="28"/>
+          <w:szCs w:val="28"/>
+        </w:rPr>
+        <w:t xml:space="preserve">            </w:t>
+      </w:r>
+      <w:proofErr w:type="spellStart"/>
+      <w:r>
+        <w:rPr>
+          <w:color w:val="1F497D" w:themeColor="text2"/>
+          <w:sz w:val="28"/>
+          <w:szCs w:val="28"/>
+        </w:rPr>
+        <w:t>var</w:t>
+      </w:r>
+      <w:proofErr w:type="spellEnd"/>
+      <w:r>
+        <w:rPr>
+          <w:color w:val="1F497D" w:themeColor="text2"/>
+          <w:sz w:val="28"/>
+          <w:szCs w:val="28"/>
+        </w:rPr>
+        <w:t xml:space="preserve"> _book = _</w:t>
+      </w:r>
+      <w:proofErr w:type="spellStart"/>
+      <w:r>
+        <w:rPr>
+          <w:color w:val="1F497D" w:themeColor="text2"/>
+          <w:sz w:val="28"/>
+          <w:szCs w:val="28"/>
+        </w:rPr>
+        <w:t>context.Books.FirstOrDefault</w:t>
+      </w:r>
+      <w:proofErr w:type="spellEnd"/>
+      <w:r>
+        <w:rPr>
+          <w:color w:val="1F497D" w:themeColor="text2"/>
+          <w:sz w:val="28"/>
+          <w:szCs w:val="28"/>
+        </w:rPr>
+        <w:t xml:space="preserve">(n =&gt; </w:t>
+      </w:r>
+      <w:proofErr w:type="spellStart"/>
+      <w:r>
+        <w:rPr>
+          <w:color w:val="1F497D" w:themeColor="text2"/>
+          <w:sz w:val="28"/>
+          <w:szCs w:val="28"/>
+        </w:rPr>
+        <w:t>n.Id</w:t>
+      </w:r>
+      <w:proofErr w:type="spellEnd"/>
+      <w:r>
+        <w:rPr>
+          <w:color w:val="1F497D" w:themeColor="text2"/>
+          <w:sz w:val="28"/>
+          <w:szCs w:val="28"/>
+        </w:rPr>
+        <w:t xml:space="preserve"> == </w:t>
+      </w:r>
+      <w:proofErr w:type="spellStart"/>
+      <w:r>
+        <w:rPr>
+          <w:color w:val="1F497D" w:themeColor="text2"/>
+          <w:sz w:val="28"/>
+          <w:szCs w:val="28"/>
+        </w:rPr>
+        <w:t>bookId</w:t>
+      </w:r>
+      <w:proofErr w:type="spellEnd"/>
+      <w:r>
+        <w:rPr>
+          <w:color w:val="1F497D" w:themeColor="text2"/>
+          <w:sz w:val="28"/>
+          <w:szCs w:val="28"/>
+        </w:rPr>
+        <w:t>);</w:t>
+      </w:r>
+    </w:p>
+    <w:p>
+      <w:pPr>
+        <w:rPr>
+          <w:color w:val="1F497D" w:themeColor="text2"/>
+          <w:sz w:val="28"/>
+          <w:szCs w:val="28"/>
+        </w:rPr>
+      </w:pPr>
+      <w:r>
+        <w:rPr>
+          <w:color w:val="1F497D" w:themeColor="text2"/>
+          <w:sz w:val="28"/>
+          <w:szCs w:val="28"/>
+        </w:rPr>
+        <w:t xml:space="preserve">            if (_book!=null)</w:t>
+      </w:r>
+    </w:p>
+    <w:p>
+      <w:pPr>
+        <w:rPr>
+          <w:color w:val="1F497D" w:themeColor="text2"/>
+          <w:sz w:val="28"/>
+          <w:szCs w:val="28"/>
+        </w:rPr>
+      </w:pPr>
+      <w:r>
+        <w:rPr>
+          <w:color w:val="1F497D" w:themeColor="text2"/>
+          <w:sz w:val="28"/>
+          <w:szCs w:val="28"/>
+        </w:rPr>
+        <w:t xml:space="preserve">            {</w:t>
+      </w:r>
+    </w:p>
+    <w:p>
+      <w:pPr>
+        <w:rPr>
+          <w:color w:val="1F497D" w:themeColor="text2"/>
+          <w:sz w:val="28"/>
+          <w:szCs w:val="28"/>
+        </w:rPr>
+      </w:pPr>
+      <w:r>
+        <w:rPr>
+          <w:color w:val="1F497D" w:themeColor="text2"/>
+          <w:sz w:val="28"/>
+          <w:szCs w:val="28"/>
+        </w:rPr>
+        <w:lastRenderedPageBreak/>
+        <w:t xml:space="preserve">                _</w:t>
+      </w:r>
+      <w:proofErr w:type="spellStart"/>
+      <w:r>
+        <w:rPr>
+          <w:color w:val="1F497D" w:themeColor="text2"/>
+          <w:sz w:val="28"/>
+          <w:szCs w:val="28"/>
+        </w:rPr>
+        <w:t>book.Title</w:t>
+      </w:r>
+      <w:proofErr w:type="spellEnd"/>
+      <w:r>
+        <w:rPr>
+          <w:color w:val="1F497D" w:themeColor="text2"/>
+          <w:sz w:val="28"/>
+          <w:szCs w:val="28"/>
+        </w:rPr>
+        <w:t xml:space="preserve"> = </w:t>
+      </w:r>
+      <w:proofErr w:type="spellStart"/>
+      <w:r>
+        <w:rPr>
+          <w:color w:val="1F497D" w:themeColor="text2"/>
+          <w:sz w:val="28"/>
+          <w:szCs w:val="28"/>
+        </w:rPr>
+        <w:t>book.Title</w:t>
+      </w:r>
+      <w:proofErr w:type="spellEnd"/>
+      <w:r>
+        <w:rPr>
+          <w:color w:val="1F497D" w:themeColor="text2"/>
+          <w:sz w:val="28"/>
+          <w:szCs w:val="28"/>
+        </w:rPr>
+        <w:t>;</w:t>
+      </w:r>
+    </w:p>
+    <w:p>
+      <w:pPr>
+        <w:rPr>
+          <w:color w:val="1F497D" w:themeColor="text2"/>
+          <w:sz w:val="28"/>
+          <w:szCs w:val="28"/>
+        </w:rPr>
+      </w:pPr>
+      <w:r>
+        <w:rPr>
+          <w:color w:val="1F497D" w:themeColor="text2"/>
+          <w:sz w:val="28"/>
+          <w:szCs w:val="28"/>
+        </w:rPr>
+        <w:t xml:space="preserve">                _</w:t>
+      </w:r>
+      <w:proofErr w:type="spellStart"/>
+      <w:r>
+        <w:rPr>
+          <w:color w:val="1F497D" w:themeColor="text2"/>
+          <w:sz w:val="28"/>
+          <w:szCs w:val="28"/>
+        </w:rPr>
+        <w:t>book.Description</w:t>
+      </w:r>
+      <w:proofErr w:type="spellEnd"/>
+      <w:r>
+        <w:rPr>
+          <w:color w:val="1F497D" w:themeColor="text2"/>
+          <w:sz w:val="28"/>
+          <w:szCs w:val="28"/>
+        </w:rPr>
+        <w:t xml:space="preserve"> = </w:t>
+      </w:r>
+      <w:proofErr w:type="spellStart"/>
+      <w:r>
+        <w:rPr>
+          <w:color w:val="1F497D" w:themeColor="text2"/>
+          <w:sz w:val="28"/>
+          <w:szCs w:val="28"/>
+        </w:rPr>
+        <w:t>book.Description</w:t>
+      </w:r>
+      <w:proofErr w:type="spellEnd"/>
+      <w:r>
+        <w:rPr>
+          <w:color w:val="1F497D" w:themeColor="text2"/>
+          <w:sz w:val="28"/>
+          <w:szCs w:val="28"/>
+        </w:rPr>
+        <w:t>;</w:t>
+      </w:r>
+    </w:p>
+    <w:p>
+      <w:pPr>
+        <w:rPr>
+          <w:color w:val="1F497D" w:themeColor="text2"/>
+          <w:sz w:val="28"/>
+          <w:szCs w:val="28"/>
+        </w:rPr>
+      </w:pPr>
+      <w:r>
+        <w:rPr>
+          <w:color w:val="1F497D" w:themeColor="text2"/>
+          <w:sz w:val="28"/>
+          <w:szCs w:val="28"/>
+        </w:rPr>
+        <w:t xml:space="preserve">                _</w:t>
+      </w:r>
+      <w:proofErr w:type="spellStart"/>
+      <w:r>
+        <w:rPr>
+          <w:color w:val="1F497D" w:themeColor="text2"/>
+          <w:sz w:val="28"/>
+          <w:szCs w:val="28"/>
+        </w:rPr>
+        <w:t>book.IsRead</w:t>
+      </w:r>
+      <w:proofErr w:type="spellEnd"/>
+      <w:r>
+        <w:rPr>
+          <w:color w:val="1F497D" w:themeColor="text2"/>
+          <w:sz w:val="28"/>
+          <w:szCs w:val="28"/>
+        </w:rPr>
+        <w:t xml:space="preserve"> = </w:t>
+      </w:r>
+      <w:proofErr w:type="spellStart"/>
+      <w:r>
+        <w:rPr>
+          <w:color w:val="1F497D" w:themeColor="text2"/>
+          <w:sz w:val="28"/>
+          <w:szCs w:val="28"/>
+        </w:rPr>
+        <w:t>book.IsRead</w:t>
+      </w:r>
+      <w:proofErr w:type="spellEnd"/>
+      <w:r>
+        <w:rPr>
+          <w:color w:val="1F497D" w:themeColor="text2"/>
+          <w:sz w:val="28"/>
+          <w:szCs w:val="28"/>
+        </w:rPr>
+        <w:t>;</w:t>
+      </w:r>
+    </w:p>
+    <w:p>
+      <w:pPr>
+        <w:rPr>
+          <w:color w:val="1F497D" w:themeColor="text2"/>
+          <w:sz w:val="28"/>
+          <w:szCs w:val="28"/>
+        </w:rPr>
+      </w:pPr>
+      <w:r>
+        <w:rPr>
+          <w:color w:val="1F497D" w:themeColor="text2"/>
+          <w:sz w:val="28"/>
+          <w:szCs w:val="28"/>
+        </w:rPr>
+        <w:t xml:space="preserve">                _</w:t>
+      </w:r>
+      <w:proofErr w:type="spellStart"/>
+      <w:r>
+        <w:rPr>
+          <w:color w:val="1F497D" w:themeColor="text2"/>
+          <w:sz w:val="28"/>
+          <w:szCs w:val="28"/>
+        </w:rPr>
+        <w:t>book.DateRead</w:t>
+      </w:r>
+      <w:proofErr w:type="spellEnd"/>
+      <w:r>
+        <w:rPr>
+          <w:color w:val="1F497D" w:themeColor="text2"/>
+          <w:sz w:val="28"/>
+          <w:szCs w:val="28"/>
+        </w:rPr>
+        <w:t xml:space="preserve"> = </w:t>
+      </w:r>
+      <w:proofErr w:type="spellStart"/>
+      <w:r>
+        <w:rPr>
+          <w:color w:val="1F497D" w:themeColor="text2"/>
+          <w:sz w:val="28"/>
+          <w:szCs w:val="28"/>
+        </w:rPr>
+        <w:t>book.IsRead</w:t>
+      </w:r>
+      <w:proofErr w:type="spellEnd"/>
+      <w:r>
+        <w:rPr>
+          <w:color w:val="1F497D" w:themeColor="text2"/>
+          <w:sz w:val="28"/>
+          <w:szCs w:val="28"/>
+        </w:rPr>
+        <w:t xml:space="preserve"> ? </w:t>
+      </w:r>
+      <w:proofErr w:type="spellStart"/>
+      <w:r>
+        <w:rPr>
+          <w:color w:val="1F497D" w:themeColor="text2"/>
+          <w:sz w:val="28"/>
+          <w:szCs w:val="28"/>
+        </w:rPr>
+        <w:t>book.DateRead.Value</w:t>
+      </w:r>
+      <w:proofErr w:type="spellEnd"/>
+      <w:r>
+        <w:rPr>
+          <w:color w:val="1F497D" w:themeColor="text2"/>
+          <w:sz w:val="28"/>
+          <w:szCs w:val="28"/>
+        </w:rPr>
+        <w:t xml:space="preserve"> : null;</w:t>
+      </w:r>
+    </w:p>
+    <w:p>
+      <w:pPr>
+        <w:rPr>
+          <w:color w:val="1F497D" w:themeColor="text2"/>
+          <w:sz w:val="28"/>
+          <w:szCs w:val="28"/>
+        </w:rPr>
+      </w:pPr>
+      <w:r>
+        <w:rPr>
+          <w:color w:val="1F497D" w:themeColor="text2"/>
+          <w:sz w:val="28"/>
+          <w:szCs w:val="28"/>
+        </w:rPr>
+        <w:t xml:space="preserve">                _</w:t>
+      </w:r>
+      <w:proofErr w:type="spellStart"/>
+      <w:r>
+        <w:rPr>
+          <w:color w:val="1F497D" w:themeColor="text2"/>
+          <w:sz w:val="28"/>
+          <w:szCs w:val="28"/>
+        </w:rPr>
+        <w:t>book.Rate</w:t>
+      </w:r>
+      <w:proofErr w:type="spellEnd"/>
+      <w:r>
+        <w:rPr>
+          <w:color w:val="1F497D" w:themeColor="text2"/>
+          <w:sz w:val="28"/>
+          <w:szCs w:val="28"/>
+        </w:rPr>
+        <w:t xml:space="preserve"> = </w:t>
+      </w:r>
+      <w:proofErr w:type="spellStart"/>
+      <w:r>
+        <w:rPr>
+          <w:color w:val="1F497D" w:themeColor="text2"/>
+          <w:sz w:val="28"/>
+          <w:szCs w:val="28"/>
+        </w:rPr>
+        <w:t>book.IsRead</w:t>
+      </w:r>
+      <w:proofErr w:type="spellEnd"/>
+      <w:r>
+        <w:rPr>
+          <w:color w:val="1F497D" w:themeColor="text2"/>
+          <w:sz w:val="28"/>
+          <w:szCs w:val="28"/>
+        </w:rPr>
+        <w:t xml:space="preserve"> ? </w:t>
+      </w:r>
+      <w:proofErr w:type="spellStart"/>
+      <w:r>
+        <w:rPr>
+          <w:color w:val="1F497D" w:themeColor="text2"/>
+          <w:sz w:val="28"/>
+          <w:szCs w:val="28"/>
+        </w:rPr>
+        <w:t>book.Rate.Value</w:t>
+      </w:r>
+      <w:proofErr w:type="spellEnd"/>
+      <w:r>
+        <w:rPr>
+          <w:color w:val="1F497D" w:themeColor="text2"/>
+          <w:sz w:val="28"/>
+          <w:szCs w:val="28"/>
+        </w:rPr>
+        <w:t xml:space="preserve"> : null;</w:t>
+      </w:r>
+    </w:p>
+    <w:p>
+      <w:pPr>
+        <w:rPr>
+          <w:color w:val="1F497D" w:themeColor="text2"/>
+          <w:sz w:val="28"/>
+          <w:szCs w:val="28"/>
+        </w:rPr>
+      </w:pPr>
+      <w:r>
+        <w:rPr>
+          <w:color w:val="1F497D" w:themeColor="text2"/>
+          <w:sz w:val="28"/>
+          <w:szCs w:val="28"/>
+        </w:rPr>
+        <w:t xml:space="preserve">                _</w:t>
+      </w:r>
+      <w:proofErr w:type="spellStart"/>
+      <w:r>
+        <w:rPr>
+          <w:color w:val="1F497D" w:themeColor="text2"/>
+          <w:sz w:val="28"/>
+          <w:szCs w:val="28"/>
+        </w:rPr>
+        <w:t>book.Genre</w:t>
+      </w:r>
+      <w:proofErr w:type="spellEnd"/>
+      <w:r>
+        <w:rPr>
+          <w:color w:val="1F497D" w:themeColor="text2"/>
+          <w:sz w:val="28"/>
+          <w:szCs w:val="28"/>
+        </w:rPr>
+        <w:t xml:space="preserve"> = </w:t>
+      </w:r>
+      <w:proofErr w:type="spellStart"/>
+      <w:r>
+        <w:rPr>
+          <w:color w:val="1F497D" w:themeColor="text2"/>
+          <w:sz w:val="28"/>
+          <w:szCs w:val="28"/>
+        </w:rPr>
+        <w:t>book.Genre</w:t>
+      </w:r>
+      <w:proofErr w:type="spellEnd"/>
+      <w:r>
+        <w:rPr>
+          <w:color w:val="1F497D" w:themeColor="text2"/>
+          <w:sz w:val="28"/>
+          <w:szCs w:val="28"/>
+        </w:rPr>
+        <w:t>;</w:t>
+      </w:r>
+    </w:p>
+    <w:p>
+      <w:pPr>
+        <w:rPr>
+          <w:color w:val="1F497D" w:themeColor="text2"/>
+          <w:sz w:val="28"/>
+          <w:szCs w:val="28"/>
+        </w:rPr>
+      </w:pPr>
+      <w:r>
+        <w:rPr>
+          <w:color w:val="1F497D" w:themeColor="text2"/>
+          <w:sz w:val="28"/>
+          <w:szCs w:val="28"/>
+        </w:rPr>
+        <w:t xml:space="preserve">                _</w:t>
+      </w:r>
+      <w:proofErr w:type="spellStart"/>
+      <w:r>
+        <w:rPr>
+          <w:color w:val="1F497D" w:themeColor="text2"/>
+          <w:sz w:val="28"/>
+          <w:szCs w:val="28"/>
+        </w:rPr>
+        <w:t>book.Author</w:t>
+      </w:r>
+      <w:proofErr w:type="spellEnd"/>
+      <w:r>
+        <w:rPr>
+          <w:color w:val="1F497D" w:themeColor="text2"/>
+          <w:sz w:val="28"/>
+          <w:szCs w:val="28"/>
+        </w:rPr>
+        <w:t xml:space="preserve"> = </w:t>
+      </w:r>
+      <w:proofErr w:type="spellStart"/>
+      <w:r>
+        <w:rPr>
+          <w:color w:val="1F497D" w:themeColor="text2"/>
+          <w:sz w:val="28"/>
+          <w:szCs w:val="28"/>
+        </w:rPr>
+        <w:t>book.Author</w:t>
+      </w:r>
+      <w:proofErr w:type="spellEnd"/>
+      <w:r>
+        <w:rPr>
+          <w:color w:val="1F497D" w:themeColor="text2"/>
+          <w:sz w:val="28"/>
+          <w:szCs w:val="28"/>
+        </w:rPr>
+        <w:t>;</w:t>
+      </w:r>
+    </w:p>
+    <w:p>
+      <w:pPr>
+        <w:rPr>
+          <w:color w:val="1F497D" w:themeColor="text2"/>
+          <w:sz w:val="28"/>
+          <w:szCs w:val="28"/>
+        </w:rPr>
+      </w:pPr>
+      <w:r>
+        <w:rPr>
+          <w:color w:val="1F497D" w:themeColor="text2"/>
+          <w:sz w:val="28"/>
+          <w:szCs w:val="28"/>
+        </w:rPr>
+        <w:t xml:space="preserve">                _</w:t>
+      </w:r>
+      <w:proofErr w:type="spellStart"/>
+      <w:r>
+        <w:rPr>
+          <w:color w:val="1F497D" w:themeColor="text2"/>
+          <w:sz w:val="28"/>
+          <w:szCs w:val="28"/>
+        </w:rPr>
+        <w:t>book.CoverUrl</w:t>
+      </w:r>
+      <w:proofErr w:type="spellEnd"/>
+      <w:r>
+        <w:rPr>
+          <w:color w:val="1F497D" w:themeColor="text2"/>
+          <w:sz w:val="28"/>
+          <w:szCs w:val="28"/>
+        </w:rPr>
+        <w:t xml:space="preserve"> = </w:t>
+      </w:r>
+      <w:proofErr w:type="spellStart"/>
+      <w:r>
+        <w:rPr>
+          <w:color w:val="1F497D" w:themeColor="text2"/>
+          <w:sz w:val="28"/>
+          <w:szCs w:val="28"/>
+        </w:rPr>
+        <w:t>book.CoverUrl</w:t>
+      </w:r>
+      <w:proofErr w:type="spellEnd"/>
+      <w:r>
+        <w:rPr>
+          <w:color w:val="1F497D" w:themeColor="text2"/>
+          <w:sz w:val="28"/>
+          <w:szCs w:val="28"/>
+        </w:rPr>
+        <w:t>;</w:t>
+      </w:r>
+    </w:p>
+    <w:p>
+      <w:pPr>
+        <w:rPr>
+          <w:color w:val="1F497D" w:themeColor="text2"/>
+          <w:sz w:val="28"/>
+          <w:szCs w:val="28"/>
+        </w:rPr>
+      </w:pPr>
+    </w:p>
+    <w:p>
+      <w:pPr>
+        <w:rPr>
+          <w:color w:val="1F497D" w:themeColor="text2"/>
+          <w:sz w:val="28"/>
+          <w:szCs w:val="28"/>
+        </w:rPr>
+      </w:pPr>
+      <w:r>
+        <w:rPr>
+          <w:color w:val="1F497D" w:themeColor="text2"/>
+          <w:sz w:val="28"/>
+          <w:szCs w:val="28"/>
+        </w:rPr>
+        <w:t xml:space="preserve">        </w:t>
+      </w:r>
+      <w:r>
+        <w:rPr>
+          <w:color w:val="1F497D" w:themeColor="text2"/>
+          <w:sz w:val="28"/>
+          <w:szCs w:val="28"/>
+        </w:rPr>
+        <w:t xml:space="preserve">        _</w:t>
+      </w:r>
+      <w:proofErr w:type="spellStart"/>
+      <w:r>
+        <w:rPr>
+          <w:color w:val="1F497D" w:themeColor="text2"/>
+          <w:sz w:val="28"/>
+          <w:szCs w:val="28"/>
+        </w:rPr>
+        <w:t>context.SaveChanges</w:t>
+      </w:r>
+      <w:proofErr w:type="spellEnd"/>
+      <w:r>
+        <w:rPr>
+          <w:color w:val="1F497D" w:themeColor="text2"/>
+          <w:sz w:val="28"/>
+          <w:szCs w:val="28"/>
+        </w:rPr>
+        <w:t>();</w:t>
+      </w:r>
+    </w:p>
+    <w:p>
+      <w:pPr>
+        <w:rPr>
+          <w:color w:val="1F497D" w:themeColor="text2"/>
+          <w:sz w:val="28"/>
+          <w:szCs w:val="28"/>
+        </w:rPr>
+      </w:pPr>
+      <w:r>
+        <w:rPr>
+          <w:color w:val="1F497D" w:themeColor="text2"/>
+          <w:sz w:val="28"/>
+          <w:szCs w:val="28"/>
+        </w:rPr>
+        <w:t xml:space="preserve">            }</w:t>
+      </w:r>
+    </w:p>
+    <w:p>
+      <w:pPr>
+        <w:rPr>
+          <w:color w:val="000000"/>
+        </w:rPr>
+      </w:pPr>
+      <w:r>
+        <w:rPr>
+          <w:color w:val="1F497D" w:themeColor="text2"/>
+          <w:sz w:val="28"/>
+          <w:szCs w:val="28"/>
+        </w:rPr>
+        <w:t xml:space="preserve">            return _book</w:t>
+      </w:r>
+      <w:r>
+        <w:rPr>
+          <w:color w:val="000000"/>
+        </w:rPr>
+        <w:t>;</w:t>
+      </w:r>
+    </w:p>
+    <w:p>
+      <w:pPr>
+        <w:pStyle w:val="a3"/>
+        <w:numPr>
+          <w:ilvl w:val="0"/>
+          <w:numId w:val="3"/>
+        </w:numPr>
+        <w:rPr>
+          <w:b/>
+          <w:bCs/>
+          <w:sz w:val="28"/>
+          <w:szCs w:val="28"/>
+        </w:rPr>
+      </w:pPr>
+      <w:r>
+        <w:rPr>
+          <w:b/>
+          <w:bCs/>
+          <w:sz w:val="28"/>
+          <w:szCs w:val="28"/>
+        </w:rPr>
+        <w:t xml:space="preserve">Add </w:t>
+      </w:r>
+      <w:r>
+        <w:rPr>
+          <w:b/>
+          <w:bCs/>
+          <w:sz w:val="28"/>
+          <w:szCs w:val="28"/>
+        </w:rPr>
+        <w:t>endpoint</w:t>
+      </w:r>
+      <w:r>
+        <w:rPr>
+          <w:b/>
+          <w:bCs/>
+          <w:sz w:val="28"/>
+          <w:szCs w:val="28"/>
+        </w:rPr>
+        <w:t xml:space="preserve"> in controller:</w:t>
+      </w:r>
+    </w:p>
+    <w:p>
+      <w:pPr>
+        <w:rPr>
+          <w:color w:val="1F497D" w:themeColor="text2"/>
+          <w:sz w:val="28"/>
+          <w:szCs w:val="28"/>
+        </w:rPr>
+      </w:pPr>
+      <w:r>
+        <w:rPr>
+          <w:color w:val="1F497D" w:themeColor="text2"/>
+          <w:sz w:val="28"/>
+          <w:szCs w:val="28"/>
+        </w:rPr>
+        <w:t xml:space="preserve">        [</w:t>
+      </w:r>
+      <w:proofErr w:type="spellStart"/>
+      <w:r>
+        <w:rPr>
+          <w:color w:val="1F497D" w:themeColor="text2"/>
+          <w:sz w:val="28"/>
+          <w:szCs w:val="28"/>
+        </w:rPr>
+        <w:t>HttpPut</w:t>
+      </w:r>
+      <w:proofErr w:type="spellEnd"/>
+      <w:r>
+        <w:rPr>
+          <w:color w:val="1F497D" w:themeColor="text2"/>
+          <w:sz w:val="28"/>
+          <w:szCs w:val="28"/>
+        </w:rPr>
+        <w:t>("update-book-by-id/{id}")]</w:t>
+      </w:r>
+    </w:p>
+    <w:p>
+      <w:pPr>
+        <w:rPr>
+          <w:color w:val="1F497D" w:themeColor="text2"/>
+          <w:sz w:val="28"/>
+          <w:szCs w:val="28"/>
+        </w:rPr>
+      </w:pPr>
+      <w:r>
+        <w:rPr>
+          <w:color w:val="1F497D" w:themeColor="text2"/>
+          <w:sz w:val="28"/>
+          <w:szCs w:val="28"/>
+        </w:rPr>
+        <w:t xml:space="preserve">        public </w:t>
+      </w:r>
+      <w:proofErr w:type="spellStart"/>
+      <w:r>
+        <w:rPr>
+          <w:color w:val="1F497D" w:themeColor="text2"/>
+          <w:sz w:val="28"/>
+          <w:szCs w:val="28"/>
+        </w:rPr>
+        <w:t>IActionResult</w:t>
+      </w:r>
+      <w:proofErr w:type="spellEnd"/>
+      <w:r>
+        <w:rPr>
+          <w:color w:val="1F497D" w:themeColor="text2"/>
+          <w:sz w:val="28"/>
+          <w:szCs w:val="28"/>
+        </w:rPr>
+        <w:t xml:space="preserve"> </w:t>
+      </w:r>
+      <w:proofErr w:type="spellStart"/>
+      <w:r>
+        <w:rPr>
+          <w:color w:val="1F497D" w:themeColor="text2"/>
+          <w:sz w:val="28"/>
+          <w:szCs w:val="28"/>
+        </w:rPr>
+        <w:t>UpdateBookById</w:t>
+      </w:r>
+      <w:proofErr w:type="spellEnd"/>
+      <w:r>
+        <w:rPr>
+          <w:color w:val="1F497D" w:themeColor="text2"/>
+          <w:sz w:val="28"/>
+          <w:szCs w:val="28"/>
+        </w:rPr>
+        <w:t xml:space="preserve"> (</w:t>
+      </w:r>
+      <w:proofErr w:type="spellStart"/>
+      <w:r>
+        <w:rPr>
+          <w:color w:val="1F497D" w:themeColor="text2"/>
+          <w:sz w:val="28"/>
+          <w:szCs w:val="28"/>
+        </w:rPr>
+        <w:t>int</w:t>
+      </w:r>
+      <w:proofErr w:type="spellEnd"/>
+      <w:r>
+        <w:rPr>
+          <w:color w:val="1F497D" w:themeColor="text2"/>
+          <w:sz w:val="28"/>
+          <w:szCs w:val="28"/>
+        </w:rPr>
+        <w:t xml:space="preserve"> id , [</w:t>
+      </w:r>
+      <w:proofErr w:type="spellStart"/>
+      <w:r>
+        <w:rPr>
+          <w:color w:val="1F497D" w:themeColor="text2"/>
+          <w:sz w:val="28"/>
+          <w:szCs w:val="28"/>
+        </w:rPr>
+        <w:t>FromBody</w:t>
+      </w:r>
+      <w:proofErr w:type="spellEnd"/>
+      <w:r>
+        <w:rPr>
+          <w:color w:val="1F497D" w:themeColor="text2"/>
+          <w:sz w:val="28"/>
+          <w:szCs w:val="28"/>
+        </w:rPr>
+        <w:t xml:space="preserve">] </w:t>
+      </w:r>
+      <w:proofErr w:type="spellStart"/>
+      <w:r>
+        <w:rPr>
+          <w:color w:val="1F497D" w:themeColor="text2"/>
+          <w:sz w:val="28"/>
+          <w:szCs w:val="28"/>
+        </w:rPr>
+        <w:t>BookMV</w:t>
+      </w:r>
+      <w:proofErr w:type="spellEnd"/>
+      <w:r>
+        <w:rPr>
+          <w:color w:val="1F497D" w:themeColor="text2"/>
+          <w:sz w:val="28"/>
+          <w:szCs w:val="28"/>
+        </w:rPr>
+        <w:t xml:space="preserve"> book)</w:t>
+      </w:r>
+    </w:p>
+    <w:p>
+      <w:pPr>
+        <w:rPr>
+          <w:color w:val="1F497D" w:themeColor="text2"/>
+          <w:sz w:val="28"/>
+          <w:szCs w:val="28"/>
+        </w:rPr>
+      </w:pPr>
+      <w:r>
+        <w:rPr>
+          <w:color w:val="1F497D" w:themeColor="text2"/>
+          <w:sz w:val="28"/>
+          <w:szCs w:val="28"/>
+        </w:rPr>
+        <w:t xml:space="preserve">        {</w:t>
+      </w:r>
+    </w:p>
+    <w:p>
+      <w:pPr>
+        <w:rPr>
+          <w:color w:val="1F497D" w:themeColor="text2"/>
+          <w:sz w:val="28"/>
+          <w:szCs w:val="28"/>
+        </w:rPr>
+      </w:pPr>
+      <w:r>
+        <w:rPr>
+          <w:color w:val="1F497D" w:themeColor="text2"/>
+          <w:sz w:val="28"/>
+          <w:szCs w:val="28"/>
+        </w:rPr>
+        <w:t xml:space="preserve">            </w:t>
+      </w:r>
+      <w:proofErr w:type="spellStart"/>
+      <w:r>
+        <w:rPr>
+          <w:color w:val="1F497D" w:themeColor="text2"/>
+          <w:sz w:val="28"/>
+          <w:szCs w:val="28"/>
+        </w:rPr>
+        <w:t>var</w:t>
+      </w:r>
+      <w:proofErr w:type="spellEnd"/>
+      <w:r>
+        <w:rPr>
+          <w:color w:val="1F497D" w:themeColor="text2"/>
+          <w:sz w:val="28"/>
+          <w:szCs w:val="28"/>
+        </w:rPr>
+        <w:t xml:space="preserve"> </w:t>
+      </w:r>
+      <w:proofErr w:type="spellStart"/>
+      <w:r>
+        <w:rPr>
+          <w:color w:val="1F497D" w:themeColor="text2"/>
+          <w:sz w:val="28"/>
+          <w:szCs w:val="28"/>
+        </w:rPr>
+        <w:t>updatedBook</w:t>
+      </w:r>
+      <w:proofErr w:type="spellEnd"/>
+      <w:r>
+        <w:rPr>
+          <w:color w:val="1F497D" w:themeColor="text2"/>
+          <w:sz w:val="28"/>
+          <w:szCs w:val="28"/>
+        </w:rPr>
+        <w:t xml:space="preserve"> = _</w:t>
+      </w:r>
+      <w:proofErr w:type="spellStart"/>
+      <w:r>
+        <w:rPr>
+          <w:color w:val="1F497D" w:themeColor="text2"/>
+          <w:sz w:val="28"/>
+          <w:szCs w:val="28"/>
+        </w:rPr>
+        <w:t>booksService.UpdateBookById</w:t>
+      </w:r>
+      <w:proofErr w:type="spellEnd"/>
+      <w:r>
+        <w:rPr>
+          <w:color w:val="1F497D" w:themeColor="text2"/>
+          <w:sz w:val="28"/>
+          <w:szCs w:val="28"/>
+        </w:rPr>
+        <w:t>(id, book);</w:t>
+      </w:r>
+    </w:p>
+    <w:p>
+      <w:pPr>
+        <w:rPr>
+          <w:color w:val="1F497D" w:themeColor="text2"/>
+          <w:sz w:val="28"/>
+          <w:szCs w:val="28"/>
+        </w:rPr>
+      </w:pPr>
+      <w:r>
+        <w:rPr>
+          <w:color w:val="1F497D" w:themeColor="text2"/>
+          <w:sz w:val="28"/>
+          <w:szCs w:val="28"/>
+        </w:rPr>
+        <w:t xml:space="preserve">            return Ok(</w:t>
+      </w:r>
+      <w:proofErr w:type="spellStart"/>
+      <w:r>
+        <w:rPr>
+          <w:color w:val="1F497D" w:themeColor="text2"/>
+          <w:sz w:val="28"/>
+          <w:szCs w:val="28"/>
+        </w:rPr>
+        <w:t>updatedBook</w:t>
+      </w:r>
+      <w:proofErr w:type="spellEnd"/>
+      <w:r>
+        <w:rPr>
+          <w:color w:val="1F497D" w:themeColor="text2"/>
+          <w:sz w:val="28"/>
+          <w:szCs w:val="28"/>
+        </w:rPr>
+        <w:t>);</w:t>
+      </w:r>
+    </w:p>
+    <w:p>
+      <w:pPr>
+        <w:rPr>
+          <w:color w:val="1F497D" w:themeColor="text2"/>
+          <w:sz w:val="28"/>
+          <w:szCs w:val="28"/>
+        </w:rPr>
+      </w:pPr>
+      <w:r>
+        <w:rPr>
+          <w:color w:val="1F497D" w:themeColor="text2"/>
+          <w:sz w:val="28"/>
+          <w:szCs w:val="28"/>
+        </w:rPr>
+        <w:t xml:space="preserve">        }</w:t>
+      </w:r>
+    </w:p>
+    <w:p>
+      <w:pPr>
+        <w:pStyle w:val="a3"/>
+        <w:numPr>
+          <w:ilvl w:val="0"/>
+          <w:numId w:val="3"/>
+        </w:numPr>
+        <w:rPr>
+          <w:b/>
+          <w:bCs/>
+          <w:sz w:val="28"/>
+          <w:szCs w:val="28"/>
+        </w:rPr>
+      </w:pPr>
+      <w:r>
+        <w:rPr>
+          <w:b/>
+          <w:bCs/>
+          <w:sz w:val="28"/>
+          <w:szCs w:val="28"/>
+        </w:rPr>
+        <w:t>Test API</w:t>
+      </w:r>
       <w:bookmarkStart w:id="0" w:name="_GoBack"/>
       <w:bookmarkEnd w:id="0"/>
     </w:p>
@@ -7740,6 +10216,95 @@
     </w:lvl>
   </w:abstractNum>
   <w:abstractNum w:abstractNumId="1">
+    <w:nsid w:val="06B61560"/>
+    <w:multiLevelType w:val="hybridMultilevel"/>
+    <w:tmpl w:val="F0DA60CE"/>
+    <w:lvl w:ilvl="0" w:tplc="7CF2E82E">
+      <w:start w:val="1"/>
+      <w:numFmt w:val="decimal"/>
+      <w:lvlText w:val="%1."/>
+      <w:lvlJc w:val="left"/>
+      <w:pPr>
+        <w:ind w:left="1080" w:hanging="360"/>
+      </w:pPr>
+      <w:rPr>
+        <w:rFonts w:hint="default"/>
+      </w:rPr>
+    </w:lvl>
+    <w:lvl w:ilvl="1" w:tplc="04090019" w:tentative="1">
+      <w:start w:val="1"/>
+      <w:numFmt w:val="lowerLetter"/>
+      <w:lvlText w:val="%2."/>
+      <w:lvlJc w:val="left"/>
+      <w:pPr>
+        <w:ind w:left="1800" w:hanging="360"/>
+      </w:pPr>
+    </w:lvl>
+    <w:lvl w:ilvl="2" w:tplc="0409001B" w:tentative="1">
+      <w:start w:val="1"/>
+      <w:numFmt w:val="lowerRoman"/>
+      <w:lvlText w:val="%3."/>
+      <w:lvlJc w:val="right"/>
+      <w:pPr>
+        <w:ind w:left="2520" w:hanging="180"/>
+      </w:pPr>
+    </w:lvl>
+    <w:lvl w:ilvl="3" w:tplc="0409000F" w:tentative="1">
+      <w:start w:val="1"/>
+      <w:numFmt w:val="decimal"/>
+      <w:lvlText w:val="%4."/>
+      <w:lvlJc w:val="left"/>
+      <w:pPr>
+        <w:ind w:left="3240" w:hanging="360"/>
+      </w:pPr>
+    </w:lvl>
+    <w:lvl w:ilvl="4" w:tplc="04090019" w:tentative="1">
+      <w:start w:val="1"/>
+      <w:numFmt w:val="lowerLetter"/>
+      <w:lvlText w:val="%5."/>
+      <w:lvlJc w:val="left"/>
+      <w:pPr>
+        <w:ind w:left="3960" w:hanging="360"/>
+      </w:pPr>
+    </w:lvl>
+    <w:lvl w:ilvl="5" w:tplc="0409001B" w:tentative="1">
+      <w:start w:val="1"/>
+      <w:numFmt w:val="lowerRoman"/>
+      <w:lvlText w:val="%6."/>
+      <w:lvlJc w:val="right"/>
+      <w:pPr>
+        <w:ind w:left="4680" w:hanging="180"/>
+      </w:pPr>
+    </w:lvl>
+    <w:lvl w:ilvl="6" w:tplc="0409000F" w:tentative="1">
+      <w:start w:val="1"/>
+      <w:numFmt w:val="decimal"/>
+      <w:lvlText w:val="%7."/>
+      <w:lvlJc w:val="left"/>
+      <w:pPr>
+        <w:ind w:left="5400" w:hanging="360"/>
+      </w:pPr>
+    </w:lvl>
+    <w:lvl w:ilvl="7" w:tplc="04090019" w:tentative="1">
+      <w:start w:val="1"/>
+      <w:numFmt w:val="lowerLetter"/>
+      <w:lvlText w:val="%8."/>
+      <w:lvlJc w:val="left"/>
+      <w:pPr>
+        <w:ind w:left="6120" w:hanging="360"/>
+      </w:pPr>
+    </w:lvl>
+    <w:lvl w:ilvl="8" w:tplc="0409001B" w:tentative="1">
+      <w:start w:val="1"/>
+      <w:numFmt w:val="lowerRoman"/>
+      <w:lvlText w:val="%9."/>
+      <w:lvlJc w:val="right"/>
+      <w:pPr>
+        <w:ind w:left="6840" w:hanging="180"/>
+      </w:pPr>
+    </w:lvl>
+  </w:abstractNum>
+  <w:abstractNum w:abstractNumId="2">
     <w:nsid w:val="081B2B15"/>
     <w:multiLevelType w:val="hybridMultilevel"/>
     <w:tmpl w:val="C6D671EC"/>
@@ -7828,7 +10393,7 @@
       </w:pPr>
     </w:lvl>
   </w:abstractNum>
-  <w:abstractNum w:abstractNumId="2">
+  <w:abstractNum w:abstractNumId="3">
     <w:nsid w:val="0E66235A"/>
     <w:multiLevelType w:val="hybridMultilevel"/>
     <w:tmpl w:val="96BAFC60"/>
@@ -7917,7 +10482,7 @@
       </w:pPr>
     </w:lvl>
   </w:abstractNum>
-  <w:abstractNum w:abstractNumId="3">
+  <w:abstractNum w:abstractNumId="4">
     <w:nsid w:val="11051B03"/>
     <w:multiLevelType w:val="hybridMultilevel"/>
     <w:tmpl w:val="07B86012"/>
@@ -8006,7 +10571,185 @@
       </w:pPr>
     </w:lvl>
   </w:abstractNum>
-  <w:abstractNum w:abstractNumId="4">
+  <w:abstractNum w:abstractNumId="5">
+    <w:nsid w:val="12F57FD7"/>
+    <w:multiLevelType w:val="hybridMultilevel"/>
+    <w:tmpl w:val="3B1C2420"/>
+    <w:lvl w:ilvl="0" w:tplc="DEACE636">
+      <w:start w:val="1"/>
+      <w:numFmt w:val="decimal"/>
+      <w:lvlText w:val="%1."/>
+      <w:lvlJc w:val="left"/>
+      <w:pPr>
+        <w:ind w:left="1080" w:hanging="360"/>
+      </w:pPr>
+      <w:rPr>
+        <w:rFonts w:hint="default"/>
+      </w:rPr>
+    </w:lvl>
+    <w:lvl w:ilvl="1" w:tplc="04090019" w:tentative="1">
+      <w:start w:val="1"/>
+      <w:numFmt w:val="lowerLetter"/>
+      <w:lvlText w:val="%2."/>
+      <w:lvlJc w:val="left"/>
+      <w:pPr>
+        <w:ind w:left="1800" w:hanging="360"/>
+      </w:pPr>
+    </w:lvl>
+    <w:lvl w:ilvl="2" w:tplc="0409001B" w:tentative="1">
+      <w:start w:val="1"/>
+      <w:numFmt w:val="lowerRoman"/>
+      <w:lvlText w:val="%3."/>
+      <w:lvlJc w:val="right"/>
+      <w:pPr>
+        <w:ind w:left="2520" w:hanging="180"/>
+      </w:pPr>
+    </w:lvl>
+    <w:lvl w:ilvl="3" w:tplc="0409000F" w:tentative="1">
+      <w:start w:val="1"/>
+      <w:numFmt w:val="decimal"/>
+      <w:lvlText w:val="%4."/>
+      <w:lvlJc w:val="left"/>
+      <w:pPr>
+        <w:ind w:left="3240" w:hanging="360"/>
+      </w:pPr>
+    </w:lvl>
+    <w:lvl w:ilvl="4" w:tplc="04090019" w:tentative="1">
+      <w:start w:val="1"/>
+      <w:numFmt w:val="lowerLetter"/>
+      <w:lvlText w:val="%5."/>
+      <w:lvlJc w:val="left"/>
+      <w:pPr>
+        <w:ind w:left="3960" w:hanging="360"/>
+      </w:pPr>
+    </w:lvl>
+    <w:lvl w:ilvl="5" w:tplc="0409001B" w:tentative="1">
+      <w:start w:val="1"/>
+      <w:numFmt w:val="lowerRoman"/>
+      <w:lvlText w:val="%6."/>
+      <w:lvlJc w:val="right"/>
+      <w:pPr>
+        <w:ind w:left="4680" w:hanging="180"/>
+      </w:pPr>
+    </w:lvl>
+    <w:lvl w:ilvl="6" w:tplc="0409000F" w:tentative="1">
+      <w:start w:val="1"/>
+      <w:numFmt w:val="decimal"/>
+      <w:lvlText w:val="%7."/>
+      <w:lvlJc w:val="left"/>
+      <w:pPr>
+        <w:ind w:left="5400" w:hanging="360"/>
+      </w:pPr>
+    </w:lvl>
+    <w:lvl w:ilvl="7" w:tplc="04090019" w:tentative="1">
+      <w:start w:val="1"/>
+      <w:numFmt w:val="lowerLetter"/>
+      <w:lvlText w:val="%8."/>
+      <w:lvlJc w:val="left"/>
+      <w:pPr>
+        <w:ind w:left="6120" w:hanging="360"/>
+      </w:pPr>
+    </w:lvl>
+    <w:lvl w:ilvl="8" w:tplc="0409001B" w:tentative="1">
+      <w:start w:val="1"/>
+      <w:numFmt w:val="lowerRoman"/>
+      <w:lvlText w:val="%9."/>
+      <w:lvlJc w:val="right"/>
+      <w:pPr>
+        <w:ind w:left="6840" w:hanging="180"/>
+      </w:pPr>
+    </w:lvl>
+  </w:abstractNum>
+  <w:abstractNum w:abstractNumId="6">
+    <w:nsid w:val="23C031BD"/>
+    <w:multiLevelType w:val="hybridMultilevel"/>
+    <w:tmpl w:val="8ED05898"/>
+    <w:lvl w:ilvl="0" w:tplc="0409000F">
+      <w:start w:val="1"/>
+      <w:numFmt w:val="decimal"/>
+      <w:lvlText w:val="%1."/>
+      <w:lvlJc w:val="left"/>
+      <w:pPr>
+        <w:ind w:left="720" w:hanging="360"/>
+      </w:pPr>
+      <w:rPr>
+        <w:rFonts w:hint="default"/>
+      </w:rPr>
+    </w:lvl>
+    <w:lvl w:ilvl="1" w:tplc="04090019" w:tentative="1">
+      <w:start w:val="1"/>
+      <w:numFmt w:val="lowerLetter"/>
+      <w:lvlText w:val="%2."/>
+      <w:lvlJc w:val="left"/>
+      <w:pPr>
+        <w:ind w:left="1440" w:hanging="360"/>
+      </w:pPr>
+    </w:lvl>
+    <w:lvl w:ilvl="2" w:tplc="0409001B" w:tentative="1">
+      <w:start w:val="1"/>
+      <w:numFmt w:val="lowerRoman"/>
+      <w:lvlText w:val="%3."/>
+      <w:lvlJc w:val="right"/>
+      <w:pPr>
+        <w:ind w:left="2160" w:hanging="180"/>
+      </w:pPr>
+    </w:lvl>
+    <w:lvl w:ilvl="3" w:tplc="0409000F" w:tentative="1">
+      <w:start w:val="1"/>
+      <w:numFmt w:val="decimal"/>
+      <w:lvlText w:val="%4."/>
+      <w:lvlJc w:val="left"/>
+      <w:pPr>
+        <w:ind w:left="2880" w:hanging="360"/>
+      </w:pPr>
+    </w:lvl>
+    <w:lvl w:ilvl="4" w:tplc="04090019" w:tentative="1">
+      <w:start w:val="1"/>
+      <w:numFmt w:val="lowerLetter"/>
+      <w:lvlText w:val="%5."/>
+      <w:lvlJc w:val="left"/>
+      <w:pPr>
+        <w:ind w:left="3600" w:hanging="360"/>
+      </w:pPr>
+    </w:lvl>
+    <w:lvl w:ilvl="5" w:tplc="0409001B" w:tentative="1">
+      <w:start w:val="1"/>
+      <w:numFmt w:val="lowerRoman"/>
+      <w:lvlText w:val="%6."/>
+      <w:lvlJc w:val="right"/>
+      <w:pPr>
+        <w:ind w:left="4320" w:hanging="180"/>
+      </w:pPr>
+    </w:lvl>
+    <w:lvl w:ilvl="6" w:tplc="0409000F" w:tentative="1">
+      <w:start w:val="1"/>
+      <w:numFmt w:val="decimal"/>
+      <w:lvlText w:val="%7."/>
+      <w:lvlJc w:val="left"/>
+      <w:pPr>
+        <w:ind w:left="5040" w:hanging="360"/>
+      </w:pPr>
+    </w:lvl>
+    <w:lvl w:ilvl="7" w:tplc="04090019" w:tentative="1">
+      <w:start w:val="1"/>
+      <w:numFmt w:val="lowerLetter"/>
+      <w:lvlText w:val="%8."/>
+      <w:lvlJc w:val="left"/>
+      <w:pPr>
+        <w:ind w:left="5760" w:hanging="360"/>
+      </w:pPr>
+    </w:lvl>
+    <w:lvl w:ilvl="8" w:tplc="0409001B" w:tentative="1">
+      <w:start w:val="1"/>
+      <w:numFmt w:val="lowerRoman"/>
+      <w:lvlText w:val="%9."/>
+      <w:lvlJc w:val="right"/>
+      <w:pPr>
+        <w:ind w:left="6480" w:hanging="180"/>
+      </w:pPr>
+    </w:lvl>
+  </w:abstractNum>
+  <w:abstractNum w:abstractNumId="7">
     <w:nsid w:val="27AB7660"/>
     <w:multiLevelType w:val="hybridMultilevel"/>
     <w:tmpl w:val="22766D7E"/>
@@ -8120,7 +10863,7 @@
       </w:rPr>
     </w:lvl>
   </w:abstractNum>
-  <w:abstractNum w:abstractNumId="5">
+  <w:abstractNum w:abstractNumId="8">
     <w:nsid w:val="2E897002"/>
     <w:multiLevelType w:val="hybridMultilevel"/>
     <w:tmpl w:val="D792B39A"/>
@@ -8209,7 +10952,96 @@
       </w:pPr>
     </w:lvl>
   </w:abstractNum>
-  <w:abstractNum w:abstractNumId="6">
+  <w:abstractNum w:abstractNumId="9">
+    <w:nsid w:val="47B07E1B"/>
+    <w:multiLevelType w:val="hybridMultilevel"/>
+    <w:tmpl w:val="1E8A1B36"/>
+    <w:lvl w:ilvl="0" w:tplc="A1606264">
+      <w:start w:val="1"/>
+      <w:numFmt w:val="decimal"/>
+      <w:lvlText w:val="%1."/>
+      <w:lvlJc w:val="left"/>
+      <w:pPr>
+        <w:ind w:left="1080" w:hanging="360"/>
+      </w:pPr>
+      <w:rPr>
+        <w:rFonts w:hint="default"/>
+      </w:rPr>
+    </w:lvl>
+    <w:lvl w:ilvl="1" w:tplc="04090019" w:tentative="1">
+      <w:start w:val="1"/>
+      <w:numFmt w:val="lowerLetter"/>
+      <w:lvlText w:val="%2."/>
+      <w:lvlJc w:val="left"/>
+      <w:pPr>
+        <w:ind w:left="1800" w:hanging="360"/>
+      </w:pPr>
+    </w:lvl>
+    <w:lvl w:ilvl="2" w:tplc="0409001B" w:tentative="1">
+      <w:start w:val="1"/>
+      <w:numFmt w:val="lowerRoman"/>
+      <w:lvlText w:val="%3."/>
+      <w:lvlJc w:val="right"/>
+      <w:pPr>
+        <w:ind w:left="2520" w:hanging="180"/>
+      </w:pPr>
+    </w:lvl>
+    <w:lvl w:ilvl="3" w:tplc="0409000F" w:tentative="1">
+      <w:start w:val="1"/>
+      <w:numFmt w:val="decimal"/>
+      <w:lvlText w:val="%4."/>
+      <w:lvlJc w:val="left"/>
+      <w:pPr>
+        <w:ind w:left="3240" w:hanging="360"/>
+      </w:pPr>
+    </w:lvl>
+    <w:lvl w:ilvl="4" w:tplc="04090019" w:tentative="1">
+      <w:start w:val="1"/>
+      <w:numFmt w:val="lowerLetter"/>
+      <w:lvlText w:val="%5."/>
+      <w:lvlJc w:val="left"/>
+      <w:pPr>
+        <w:ind w:left="3960" w:hanging="360"/>
+      </w:pPr>
+    </w:lvl>
+    <w:lvl w:ilvl="5" w:tplc="0409001B" w:tentative="1">
+      <w:start w:val="1"/>
+      <w:numFmt w:val="lowerRoman"/>
+      <w:lvlText w:val="%6."/>
+      <w:lvlJc w:val="right"/>
+      <w:pPr>
+        <w:ind w:left="4680" w:hanging="180"/>
+      </w:pPr>
+    </w:lvl>
+    <w:lvl w:ilvl="6" w:tplc="0409000F" w:tentative="1">
+      <w:start w:val="1"/>
+      <w:numFmt w:val="decimal"/>
+      <w:lvlText w:val="%7."/>
+      <w:lvlJc w:val="left"/>
+      <w:pPr>
+        <w:ind w:left="5400" w:hanging="360"/>
+      </w:pPr>
+    </w:lvl>
+    <w:lvl w:ilvl="7" w:tplc="04090019" w:tentative="1">
+      <w:start w:val="1"/>
+      <w:numFmt w:val="lowerLetter"/>
+      <w:lvlText w:val="%8."/>
+      <w:lvlJc w:val="left"/>
+      <w:pPr>
+        <w:ind w:left="6120" w:hanging="360"/>
+      </w:pPr>
+    </w:lvl>
+    <w:lvl w:ilvl="8" w:tplc="0409001B" w:tentative="1">
+      <w:start w:val="1"/>
+      <w:numFmt w:val="lowerRoman"/>
+      <w:lvlText w:val="%9."/>
+      <w:lvlJc w:val="right"/>
+      <w:pPr>
+        <w:ind w:left="6840" w:hanging="180"/>
+      </w:pPr>
+    </w:lvl>
+  </w:abstractNum>
+  <w:abstractNum w:abstractNumId="10">
     <w:nsid w:val="480A64CE"/>
     <w:multiLevelType w:val="hybridMultilevel"/>
     <w:tmpl w:val="898C3CEE"/>
@@ -8298,7 +11130,7 @@
       </w:pPr>
     </w:lvl>
   </w:abstractNum>
-  <w:abstractNum w:abstractNumId="7">
+  <w:abstractNum w:abstractNumId="11">
     <w:nsid w:val="4D7F39F2"/>
     <w:multiLevelType w:val="hybridMultilevel"/>
     <w:tmpl w:val="5B1A8F4C"/>
@@ -8387,7 +11219,7 @@
       </w:pPr>
     </w:lvl>
   </w:abstractNum>
-  <w:abstractNum w:abstractNumId="8">
+  <w:abstractNum w:abstractNumId="12">
     <w:nsid w:val="5466120D"/>
     <w:multiLevelType w:val="hybridMultilevel"/>
     <w:tmpl w:val="EE446370"/>
@@ -8500,7 +11332,7 @@
       </w:rPr>
     </w:lvl>
   </w:abstractNum>
-  <w:abstractNum w:abstractNumId="9">
+  <w:abstractNum w:abstractNumId="13">
     <w:nsid w:val="5CF32F63"/>
     <w:multiLevelType w:val="hybridMultilevel"/>
     <w:tmpl w:val="1CC4F2AC"/>
@@ -8590,7 +11422,7 @@
       </w:pPr>
     </w:lvl>
   </w:abstractNum>
-  <w:abstractNum w:abstractNumId="10">
+  <w:abstractNum w:abstractNumId="14">
     <w:nsid w:val="68707113"/>
     <w:multiLevelType w:val="hybridMultilevel"/>
     <w:tmpl w:val="4C722B80"/>
@@ -8681,7 +11513,7 @@
       </w:pPr>
     </w:lvl>
   </w:abstractNum>
-  <w:abstractNum w:abstractNumId="11">
+  <w:abstractNum w:abstractNumId="15">
     <w:nsid w:val="690F28CA"/>
     <w:multiLevelType w:val="hybridMultilevel"/>
     <w:tmpl w:val="81AE92F2"/>
@@ -8770,7 +11602,7 @@
       </w:pPr>
     </w:lvl>
   </w:abstractNum>
-  <w:abstractNum w:abstractNumId="12">
+  <w:abstractNum w:abstractNumId="16">
     <w:nsid w:val="6AA92F64"/>
     <w:multiLevelType w:val="hybridMultilevel"/>
     <w:tmpl w:val="BA98C8D4"/>
@@ -8859,7 +11691,96 @@
       </w:pPr>
     </w:lvl>
   </w:abstractNum>
-  <w:abstractNum w:abstractNumId="13">
+  <w:abstractNum w:abstractNumId="17">
+    <w:nsid w:val="6AD83BE8"/>
+    <w:multiLevelType w:val="hybridMultilevel"/>
+    <w:tmpl w:val="E9308E16"/>
+    <w:lvl w:ilvl="0" w:tplc="C540D214">
+      <w:start w:val="1"/>
+      <w:numFmt w:val="decimal"/>
+      <w:lvlText w:val="%1."/>
+      <w:lvlJc w:val="left"/>
+      <w:pPr>
+        <w:ind w:left="1080" w:hanging="360"/>
+      </w:pPr>
+      <w:rPr>
+        <w:rFonts w:hint="default"/>
+      </w:rPr>
+    </w:lvl>
+    <w:lvl w:ilvl="1" w:tplc="04090019" w:tentative="1">
+      <w:start w:val="1"/>
+      <w:numFmt w:val="lowerLetter"/>
+      <w:lvlText w:val="%2."/>
+      <w:lvlJc w:val="left"/>
+      <w:pPr>
+        <w:ind w:left="1800" w:hanging="360"/>
+      </w:pPr>
+    </w:lvl>
+    <w:lvl w:ilvl="2" w:tplc="0409001B" w:tentative="1">
+      <w:start w:val="1"/>
+      <w:numFmt w:val="lowerRoman"/>
+      <w:lvlText w:val="%3."/>
+      <w:lvlJc w:val="right"/>
+      <w:pPr>
+        <w:ind w:left="2520" w:hanging="180"/>
+      </w:pPr>
+    </w:lvl>
+    <w:lvl w:ilvl="3" w:tplc="0409000F" w:tentative="1">
+      <w:start w:val="1"/>
+      <w:numFmt w:val="decimal"/>
+      <w:lvlText w:val="%4."/>
+      <w:lvlJc w:val="left"/>
+      <w:pPr>
+        <w:ind w:left="3240" w:hanging="360"/>
+      </w:pPr>
+    </w:lvl>
+    <w:lvl w:ilvl="4" w:tplc="04090019" w:tentative="1">
+      <w:start w:val="1"/>
+      <w:numFmt w:val="lowerLetter"/>
+      <w:lvlText w:val="%5."/>
+      <w:lvlJc w:val="left"/>
+      <w:pPr>
+        <w:ind w:left="3960" w:hanging="360"/>
+      </w:pPr>
+    </w:lvl>
+    <w:lvl w:ilvl="5" w:tplc="0409001B" w:tentative="1">
+      <w:start w:val="1"/>
+      <w:numFmt w:val="lowerRoman"/>
+      <w:lvlText w:val="%6."/>
+      <w:lvlJc w:val="right"/>
+      <w:pPr>
+        <w:ind w:left="4680" w:hanging="180"/>
+      </w:pPr>
+    </w:lvl>
+    <w:lvl w:ilvl="6" w:tplc="0409000F" w:tentative="1">
+      <w:start w:val="1"/>
+      <w:numFmt w:val="decimal"/>
+      <w:lvlText w:val="%7."/>
+      <w:lvlJc w:val="left"/>
+      <w:pPr>
+        <w:ind w:left="5400" w:hanging="360"/>
+      </w:pPr>
+    </w:lvl>
+    <w:lvl w:ilvl="7" w:tplc="04090019" w:tentative="1">
+      <w:start w:val="1"/>
+      <w:numFmt w:val="lowerLetter"/>
+      <w:lvlText w:val="%8."/>
+      <w:lvlJc w:val="left"/>
+      <w:pPr>
+        <w:ind w:left="6120" w:hanging="360"/>
+      </w:pPr>
+    </w:lvl>
+    <w:lvl w:ilvl="8" w:tplc="0409001B" w:tentative="1">
+      <w:start w:val="1"/>
+      <w:numFmt w:val="lowerRoman"/>
+      <w:lvlText w:val="%9."/>
+      <w:lvlJc w:val="right"/>
+      <w:pPr>
+        <w:ind w:left="6840" w:hanging="180"/>
+      </w:pPr>
+    </w:lvl>
+  </w:abstractNum>
+  <w:abstractNum w:abstractNumId="18">
     <w:nsid w:val="709F640B"/>
     <w:multiLevelType w:val="hybridMultilevel"/>
     <w:tmpl w:val="348AE218"/>
@@ -8949,7 +11870,7 @@
       </w:pPr>
     </w:lvl>
   </w:abstractNum>
-  <w:abstractNum w:abstractNumId="14">
+  <w:abstractNum w:abstractNumId="19">
     <w:nsid w:val="7BB64763"/>
     <w:multiLevelType w:val="hybridMultilevel"/>
     <w:tmpl w:val="5B1A8F4C"/>
@@ -9038,7 +11959,7 @@
       </w:pPr>
     </w:lvl>
   </w:abstractNum>
-  <w:abstractNum w:abstractNumId="15">
+  <w:abstractNum w:abstractNumId="20">
     <w:nsid w:val="7DD824E7"/>
     <w:multiLevelType w:val="hybridMultilevel"/>
     <w:tmpl w:val="07B86012"/>
@@ -9128,52 +12049,67 @@
     </w:lvl>
   </w:abstractNum>
   <w:num w:numId="1">
-    <w:abstractNumId w:val="6"/>
+    <w:abstractNumId w:val="10"/>
   </w:num>
   <w:num w:numId="2">
+    <w:abstractNumId w:val="15"/>
+  </w:num>
+  <w:num w:numId="3">
+    <w:abstractNumId w:val="7"/>
+  </w:num>
+  <w:num w:numId="4">
+    <w:abstractNumId w:val="12"/>
+  </w:num>
+  <w:num w:numId="5">
+    <w:abstractNumId w:val="8"/>
+  </w:num>
+  <w:num w:numId="6">
+    <w:abstractNumId w:val="14"/>
+  </w:num>
+  <w:num w:numId="7">
+    <w:abstractNumId w:val="19"/>
+  </w:num>
+  <w:num w:numId="8">
     <w:abstractNumId w:val="11"/>
   </w:num>
-  <w:num w:numId="3">
+  <w:num w:numId="9">
+    <w:abstractNumId w:val="3"/>
+  </w:num>
+  <w:num w:numId="10">
+    <w:abstractNumId w:val="2"/>
+  </w:num>
+  <w:num w:numId="11">
+    <w:abstractNumId w:val="13"/>
+  </w:num>
+  <w:num w:numId="12">
+    <w:abstractNumId w:val="16"/>
+  </w:num>
+  <w:num w:numId="13">
+    <w:abstractNumId w:val="20"/>
+  </w:num>
+  <w:num w:numId="14">
     <w:abstractNumId w:val="4"/>
   </w:num>
-  <w:num w:numId="4">
-    <w:abstractNumId w:val="8"/>
-  </w:num>
-  <w:num w:numId="5">
-    <w:abstractNumId w:val="5"/>
-  </w:num>
-  <w:num w:numId="6">
-    <w:abstractNumId w:val="10"/>
-  </w:num>
-  <w:num w:numId="7">
-    <w:abstractNumId w:val="14"/>
-  </w:num>
-  <w:num w:numId="8">
-    <w:abstractNumId w:val="7"/>
-  </w:num>
-  <w:num w:numId="9">
-    <w:abstractNumId w:val="2"/>
-  </w:num>
-  <w:num w:numId="10">
-    <w:abstractNumId w:val="1"/>
-  </w:num>
-  <w:num w:numId="11">
-    <w:abstractNumId w:val="9"/>
-  </w:num>
-  <w:num w:numId="12">
-    <w:abstractNumId w:val="12"/>
-  </w:num>
-  <w:num w:numId="13">
-    <w:abstractNumId w:val="15"/>
-  </w:num>
-  <w:num w:numId="14">
-    <w:abstractNumId w:val="3"/>
-  </w:num>
   <w:num w:numId="15">
-    <w:abstractNumId w:val="13"/>
+    <w:abstractNumId w:val="18"/>
   </w:num>
   <w:num w:numId="16">
     <w:abstractNumId w:val="0"/>
+  </w:num>
+  <w:num w:numId="17">
+    <w:abstractNumId w:val="17"/>
+  </w:num>
+  <w:num w:numId="18">
+    <w:abstractNumId w:val="1"/>
+  </w:num>
+  <w:num w:numId="19">
+    <w:abstractNumId w:val="6"/>
+  </w:num>
+  <w:num w:numId="20">
+    <w:abstractNumId w:val="9"/>
+  </w:num>
+  <w:num w:numId="21">
+    <w:abstractNumId w:val="5"/>
   </w:num>
 </w:numbering>
 </file>

</xml_diff>